<commit_message>
Atualizações de Diversos Documentos
Separei os caso de de cadastro de salas e equipamentos, assim como os de
alteração também.
Detalhei o caso de uso de alteração do Professor e concertei algumas
inconcistencias que haviam em outros.
</commit_message>
<xml_diff>
--- a/Detalhamento dos casos de uso.docx
+++ b/Detalhamento dos casos de uso.docx
@@ -26,16 +26,8 @@
         <w:rPr>
           <w:b/>
         </w:rPr>
-        <w:t xml:space="preserve">Caso de Uso </w:t>
-      </w:r>
-      <w:proofErr w:type="gramStart"/>
-      <w:r>
-        <w:rPr>
-          <w:b/>
-        </w:rPr>
-        <w:t>1</w:t>
-      </w:r>
-      <w:proofErr w:type="gramEnd"/>
+        <w:t>Caso de Uso 1</w:t>
+      </w:r>
       <w:r>
         <w:rPr>
           <w:b/>
@@ -60,15 +52,8 @@
         <w:t>Escopo:</w:t>
       </w:r>
       <w:r>
-        <w:t xml:space="preserve"> </w:t>
-      </w:r>
-      <w:proofErr w:type="spellStart"/>
-      <w:proofErr w:type="gramStart"/>
-      <w:r>
-        <w:t>SisRES</w:t>
-      </w:r>
-      <w:proofErr w:type="spellEnd"/>
-      <w:proofErr w:type="gramEnd"/>
+        <w:t xml:space="preserve"> SisRES</w:t>
+      </w:r>
     </w:p>
     <w:p>
       <w:pPr>
@@ -117,7 +102,7 @@
     </w:p>
     <w:p>
       <w:pPr>
-        <w:pStyle w:val="PargrafodaLista"/>
+        <w:pStyle w:val="ListParagraph"/>
         <w:numPr>
           <w:ilvl w:val="0"/>
           <w:numId w:val="2"/>
@@ -133,7 +118,7 @@
     </w:p>
     <w:p>
       <w:pPr>
-        <w:pStyle w:val="PargrafodaLista"/>
+        <w:pStyle w:val="ListParagraph"/>
         <w:numPr>
           <w:ilvl w:val="0"/>
           <w:numId w:val="2"/>
@@ -174,7 +159,7 @@
     </w:p>
     <w:p>
       <w:pPr>
-        <w:pStyle w:val="PargrafodaLista"/>
+        <w:pStyle w:val="ListParagraph"/>
         <w:numPr>
           <w:ilvl w:val="0"/>
           <w:numId w:val="5"/>
@@ -187,7 +172,7 @@
     </w:p>
     <w:p>
       <w:pPr>
-        <w:pStyle w:val="PargrafodaLista"/>
+        <w:pStyle w:val="ListParagraph"/>
         <w:numPr>
           <w:ilvl w:val="0"/>
           <w:numId w:val="5"/>
@@ -237,7 +222,7 @@
     </w:p>
     <w:p>
       <w:pPr>
-        <w:pStyle w:val="PargrafodaLista"/>
+        <w:pStyle w:val="ListParagraph"/>
         <w:numPr>
           <w:ilvl w:val="0"/>
           <w:numId w:val="5"/>
@@ -255,7 +240,7 @@
     </w:p>
     <w:p>
       <w:pPr>
-        <w:pStyle w:val="PargrafodaLista"/>
+        <w:pStyle w:val="ListParagraph"/>
         <w:numPr>
           <w:ilvl w:val="0"/>
           <w:numId w:val="5"/>
@@ -281,7 +266,7 @@
     </w:p>
     <w:p>
       <w:pPr>
-        <w:pStyle w:val="PargrafodaLista"/>
+        <w:pStyle w:val="ListParagraph"/>
         <w:numPr>
           <w:ilvl w:val="0"/>
           <w:numId w:val="5"/>
@@ -299,7 +284,7 @@
     </w:p>
     <w:p>
       <w:pPr>
-        <w:pStyle w:val="PargrafodaLista"/>
+        <w:pStyle w:val="ListParagraph"/>
         <w:numPr>
           <w:ilvl w:val="0"/>
           <w:numId w:val="5"/>
@@ -347,7 +332,7 @@
     </w:p>
     <w:p>
       <w:pPr>
-        <w:pStyle w:val="PargrafodaLista"/>
+        <w:pStyle w:val="ListParagraph"/>
         <w:numPr>
           <w:ilvl w:val="0"/>
           <w:numId w:val="7"/>
@@ -366,7 +351,7 @@
     </w:p>
     <w:p>
       <w:pPr>
-        <w:pStyle w:val="PargrafodaLista"/>
+        <w:pStyle w:val="ListParagraph"/>
         <w:numPr>
           <w:ilvl w:val="0"/>
           <w:numId w:val="7"/>
@@ -379,7 +364,7 @@
     </w:p>
     <w:p>
       <w:pPr>
-        <w:pStyle w:val="PargrafodaLista"/>
+        <w:pStyle w:val="ListParagraph"/>
         <w:numPr>
           <w:ilvl w:val="0"/>
           <w:numId w:val="7"/>
@@ -392,7 +377,7 @@
     </w:p>
     <w:p>
       <w:pPr>
-        <w:pStyle w:val="PargrafodaLista"/>
+        <w:pStyle w:val="ListParagraph"/>
         <w:numPr>
           <w:ilvl w:val="1"/>
           <w:numId w:val="7"/>
@@ -408,7 +393,7 @@
     </w:p>
     <w:p>
       <w:pPr>
-        <w:pStyle w:val="PargrafodaLista"/>
+        <w:pStyle w:val="ListParagraph"/>
         <w:numPr>
           <w:ilvl w:val="2"/>
           <w:numId w:val="7"/>
@@ -427,9 +412,9 @@
     </w:p>
     <w:p>
       <w:pPr>
-        <w:pStyle w:val="PargrafodaLista"/>
-        <w:numPr>
-          <w:ilvl w:val="0"/>
+        <w:pStyle w:val="ListParagraph"/>
+        <w:numPr>
+          <w:ilvl w:val="1"/>
           <w:numId w:val="7"/>
         </w:numPr>
         <w:jc w:val="both"/>
@@ -442,16 +427,11 @@
       <w:pPr>
         <w:jc w:val="both"/>
       </w:pPr>
-      <w:proofErr w:type="gramStart"/>
       <w:r>
         <w:t>4</w:t>
       </w:r>
       <w:r>
-        <w:t>a.</w:t>
-      </w:r>
-      <w:proofErr w:type="gramEnd"/>
-      <w:r>
-        <w:t xml:space="preserve"> </w:t>
+        <w:t xml:space="preserve">a. </w:t>
       </w:r>
       <w:r>
         <w:t>Os dados são detectados como inválidos:</w:t>
@@ -459,7 +439,7 @@
     </w:p>
     <w:p>
       <w:pPr>
-        <w:pStyle w:val="PargrafodaLista"/>
+        <w:pStyle w:val="ListParagraph"/>
         <w:numPr>
           <w:ilvl w:val="0"/>
           <w:numId w:val="8"/>
@@ -472,7 +452,7 @@
     </w:p>
     <w:p>
       <w:pPr>
-        <w:pStyle w:val="PargrafodaLista"/>
+        <w:pStyle w:val="ListParagraph"/>
         <w:numPr>
           <w:ilvl w:val="0"/>
           <w:numId w:val="8"/>
@@ -493,7 +473,7 @@
     </w:p>
     <w:p>
       <w:pPr>
-        <w:pStyle w:val="PargrafodaLista"/>
+        <w:pStyle w:val="ListParagraph"/>
         <w:numPr>
           <w:ilvl w:val="0"/>
           <w:numId w:val="14"/>
@@ -501,15 +481,12 @@
         <w:jc w:val="both"/>
       </w:pPr>
       <w:r>
-        <w:t>O sistema n</w:t>
-      </w:r>
-      <w:r>
-        <w:t>ão permite o cadastro.</w:t>
-      </w:r>
-    </w:p>
-    <w:p>
-      <w:pPr>
-        <w:pStyle w:val="PargrafodaLista"/>
+        <w:t>O sistema não permite o cadastro.</w:t>
+      </w:r>
+    </w:p>
+    <w:p>
+      <w:pPr>
+        <w:pStyle w:val="ListParagraph"/>
         <w:numPr>
           <w:ilvl w:val="0"/>
           <w:numId w:val="14"/>
@@ -523,7 +500,7 @@
     </w:p>
     <w:p>
       <w:pPr>
-        <w:pStyle w:val="PargrafodaLista"/>
+        <w:pStyle w:val="ListParagraph"/>
         <w:numPr>
           <w:ilvl w:val="0"/>
           <w:numId w:val="14"/>
@@ -538,13 +515,8 @@
       <w:pPr>
         <w:jc w:val="both"/>
       </w:pPr>
-      <w:proofErr w:type="gramStart"/>
-      <w:r>
-        <w:t>5a.</w:t>
-      </w:r>
-      <w:proofErr w:type="gramEnd"/>
-      <w:r>
-        <w:t xml:space="preserve"> Não foi possível a persistência no banco de dados</w:t>
+      <w:r>
+        <w:t>5a. Não foi possível a persistência no banco de dados</w:t>
       </w:r>
       <w:r>
         <w:t>.</w:t>
@@ -552,7 +524,7 @@
     </w:p>
     <w:p>
       <w:pPr>
-        <w:pStyle w:val="PargrafodaLista"/>
+        <w:pStyle w:val="ListParagraph"/>
         <w:numPr>
           <w:ilvl w:val="0"/>
           <w:numId w:val="9"/>
@@ -565,7 +537,7 @@
     </w:p>
     <w:p>
       <w:pPr>
-        <w:pStyle w:val="PargrafodaLista"/>
+        <w:pStyle w:val="ListParagraph"/>
         <w:numPr>
           <w:ilvl w:val="0"/>
           <w:numId w:val="9"/>
@@ -581,7 +553,7 @@
     </w:p>
     <w:p>
       <w:pPr>
-        <w:pStyle w:val="PargrafodaLista"/>
+        <w:pStyle w:val="ListParagraph"/>
         <w:numPr>
           <w:ilvl w:val="0"/>
           <w:numId w:val="9"/>
@@ -594,7 +566,7 @@
     </w:p>
     <w:p>
       <w:pPr>
-        <w:pStyle w:val="PargrafodaLista"/>
+        <w:pStyle w:val="ListParagraph"/>
         <w:numPr>
           <w:ilvl w:val="1"/>
           <w:numId w:val="9"/>
@@ -613,7 +585,7 @@
     </w:p>
     <w:p>
       <w:pPr>
-        <w:pStyle w:val="PargrafodaLista"/>
+        <w:pStyle w:val="ListParagraph"/>
         <w:numPr>
           <w:ilvl w:val="2"/>
           <w:numId w:val="9"/>
@@ -626,7 +598,7 @@
     </w:p>
     <w:p>
       <w:pPr>
-        <w:pStyle w:val="PargrafodaLista"/>
+        <w:pStyle w:val="ListParagraph"/>
         <w:numPr>
           <w:ilvl w:val="1"/>
           <w:numId w:val="9"/>
@@ -639,7 +611,7 @@
     </w:p>
     <w:p>
       <w:pPr>
-        <w:pStyle w:val="PargrafodaLista"/>
+        <w:pStyle w:val="ListParagraph"/>
         <w:numPr>
           <w:ilvl w:val="2"/>
           <w:numId w:val="9"/>
@@ -647,15 +619,7 @@
         <w:jc w:val="both"/>
       </w:pPr>
       <w:r>
-        <w:t xml:space="preserve">O sistema repete a operação </w:t>
-      </w:r>
-      <w:proofErr w:type="gramStart"/>
-      <w:r>
-        <w:t>5</w:t>
-      </w:r>
-      <w:proofErr w:type="gramEnd"/>
-      <w:r>
-        <w:t xml:space="preserve"> do fluxo básico.</w:t>
+        <w:t>O sistema repete a operação 5 do fluxo básico.</w:t>
       </w:r>
     </w:p>
     <w:p>
@@ -687,25 +651,19 @@
           <w:b/>
         </w:rPr>
       </w:pPr>
-      <w:r>
-        <w:rPr>
-          <w:b/>
-        </w:rPr>
-        <w:t xml:space="preserve">Caso de Uso </w:t>
-      </w:r>
-      <w:proofErr w:type="gramStart"/>
-      <w:r>
-        <w:rPr>
-          <w:b/>
-        </w:rPr>
-        <w:t>2</w:t>
-      </w:r>
-      <w:proofErr w:type="gramEnd"/>
-      <w:r>
-        <w:rPr>
-          <w:b/>
-        </w:rPr>
-        <w:t xml:space="preserve"> (CDU2) </w:t>
+    </w:p>
+    <w:p>
+      <w:pPr>
+        <w:jc w:val="both"/>
+        <w:rPr>
+          <w:b/>
+        </w:rPr>
+      </w:pPr>
+      <w:r>
+        <w:rPr>
+          <w:b/>
+        </w:rPr>
+        <w:t xml:space="preserve">Caso de Uso 2 (CDU2) </w:t>
       </w:r>
       <w:r>
         <w:rPr>
@@ -737,28 +695,83 @@
         <w:t>Escopo:</w:t>
       </w:r>
       <w:r>
+        <w:t xml:space="preserve"> SisRES</w:t>
+      </w:r>
+    </w:p>
+    <w:p>
+      <w:pPr>
+        <w:jc w:val="both"/>
+      </w:pPr>
+      <w:r>
+        <w:rPr>
+          <w:b/>
+        </w:rPr>
+        <w:t xml:space="preserve">Nível: </w:t>
+      </w:r>
+      <w:r>
+        <w:t>objetivo do usuário</w:t>
+      </w:r>
+      <w:r>
+        <w:t>.</w:t>
+      </w:r>
+    </w:p>
+    <w:p>
+      <w:pPr>
+        <w:jc w:val="both"/>
+      </w:pPr>
+      <w:r>
+        <w:rPr>
+          <w:b/>
+        </w:rPr>
+        <w:t>Ator principal:</w:t>
+      </w:r>
+      <w:r>
+        <w:t xml:space="preserve"> Funcionário da Secretaria (Funcionário)</w:t>
+      </w:r>
+      <w:r>
+        <w:t>.</w:t>
+      </w:r>
+    </w:p>
+    <w:p>
+      <w:pPr>
+        <w:jc w:val="both"/>
+        <w:rPr>
+          <w:b/>
+        </w:rPr>
+      </w:pPr>
+      <w:r>
+        <w:rPr>
+          <w:b/>
+        </w:rPr>
+        <w:t>Interessados e interesses:</w:t>
+      </w:r>
+    </w:p>
+    <w:p>
+      <w:pPr>
+        <w:pStyle w:val="ListParagraph"/>
+        <w:numPr>
+          <w:ilvl w:val="0"/>
+          <w:numId w:val="2"/>
+        </w:numPr>
+        <w:jc w:val="both"/>
+      </w:pPr>
+      <w:r>
+        <w:t xml:space="preserve">Funcionário: </w:t>
+      </w:r>
+      <w:r>
+        <w:t>necessita que a</w:t>
+      </w:r>
+      <w:r>
         <w:t xml:space="preserve"> </w:t>
       </w:r>
-      <w:proofErr w:type="spellStart"/>
-      <w:proofErr w:type="gramStart"/>
-      <w:r>
-        <w:t>SisRES</w:t>
-      </w:r>
-      <w:proofErr w:type="spellEnd"/>
-      <w:proofErr w:type="gramEnd"/>
-    </w:p>
-    <w:p>
-      <w:pPr>
-        <w:jc w:val="both"/>
-      </w:pPr>
-      <w:r>
-        <w:rPr>
-          <w:b/>
-        </w:rPr>
-        <w:t xml:space="preserve">Nível: </w:t>
-      </w:r>
-      <w:r>
-        <w:t>objetivo do usuário</w:t>
+      <w:r>
+        <w:t xml:space="preserve">alteração do </w:t>
+      </w:r>
+      <w:r>
+        <w:t xml:space="preserve">cadastro seja eficiente e </w:t>
+      </w:r>
+      <w:r>
+        <w:t>concisa</w:t>
       </w:r>
       <w:r>
         <w:t>.</w:t>
@@ -766,38 +779,7 @@
     </w:p>
     <w:p>
       <w:pPr>
-        <w:jc w:val="both"/>
-      </w:pPr>
-      <w:r>
-        <w:rPr>
-          <w:b/>
-        </w:rPr>
-        <w:t>Ator principal:</w:t>
-      </w:r>
-      <w:r>
-        <w:t xml:space="preserve"> Funcionário da Secretaria (Funcionário)</w:t>
-      </w:r>
-      <w:r>
-        <w:t>.</w:t>
-      </w:r>
-    </w:p>
-    <w:p>
-      <w:pPr>
-        <w:jc w:val="both"/>
-        <w:rPr>
-          <w:b/>
-        </w:rPr>
-      </w:pPr>
-      <w:r>
-        <w:rPr>
-          <w:b/>
-        </w:rPr>
-        <w:t>Interessados e interesses:</w:t>
-      </w:r>
-    </w:p>
-    <w:p>
-      <w:pPr>
-        <w:pStyle w:val="PargrafodaLista"/>
+        <w:pStyle w:val="ListParagraph"/>
         <w:numPr>
           <w:ilvl w:val="0"/>
           <w:numId w:val="2"/>
@@ -805,71 +787,40 @@
         <w:jc w:val="both"/>
       </w:pPr>
       <w:r>
-        <w:t xml:space="preserve">Funcionário: </w:t>
-      </w:r>
-      <w:r>
-        <w:t>necessita que a</w:t>
+        <w:t>Administradores do Campus: precisam monitorar o uso do espaço físico da faculdade.</w:t>
+      </w:r>
+    </w:p>
+    <w:p>
+      <w:pPr>
+        <w:jc w:val="both"/>
+      </w:pPr>
+      <w:r>
+        <w:rPr>
+          <w:b/>
+        </w:rPr>
+        <w:t xml:space="preserve">Pré-condições: </w:t>
+      </w:r>
+      <w:r>
+        <w:t>Sala</w:t>
+      </w:r>
+      <w:r>
+        <w:t xml:space="preserve"> já cadastrada.</w:t>
+      </w:r>
+    </w:p>
+    <w:p>
+      <w:pPr>
+        <w:jc w:val="both"/>
+      </w:pPr>
+      <w:r>
+        <w:rPr>
+          <w:b/>
+        </w:rPr>
+        <w:t>Garantia de sucesso (Pós-condições):</w:t>
       </w:r>
       <w:r>
         <w:t xml:space="preserve"> </w:t>
       </w:r>
       <w:r>
-        <w:t xml:space="preserve">alteração do </w:t>
-      </w:r>
-      <w:r>
-        <w:t xml:space="preserve">cadastro seja eficiente e </w:t>
-      </w:r>
-      <w:r>
-        <w:t>concisa</w:t>
-      </w:r>
-      <w:r>
-        <w:t>.</w:t>
-      </w:r>
-    </w:p>
-    <w:p>
-      <w:pPr>
-        <w:pStyle w:val="PargrafodaLista"/>
-        <w:numPr>
-          <w:ilvl w:val="0"/>
-          <w:numId w:val="2"/>
-        </w:numPr>
-        <w:jc w:val="both"/>
-      </w:pPr>
-      <w:r>
-        <w:t>Administradores do Campus: precisam monitorar o uso do espaço físico da faculdade.</w:t>
-      </w:r>
-    </w:p>
-    <w:p>
-      <w:pPr>
-        <w:jc w:val="both"/>
-      </w:pPr>
-      <w:r>
-        <w:rPr>
-          <w:b/>
-        </w:rPr>
-        <w:t xml:space="preserve">Pré-condições: </w:t>
-      </w:r>
-      <w:r>
-        <w:t>Sala</w:t>
-      </w:r>
-      <w:r>
-        <w:t xml:space="preserve"> já cadastrada.</w:t>
-      </w:r>
-    </w:p>
-    <w:p>
-      <w:pPr>
-        <w:jc w:val="both"/>
-      </w:pPr>
-      <w:r>
-        <w:rPr>
-          <w:b/>
-        </w:rPr>
-        <w:t>Garantia de sucesso (Pós-condições):</w:t>
-      </w:r>
-      <w:r>
-        <w:t xml:space="preserve"> </w:t>
-      </w:r>
-      <w:r>
         <w:t>Dados da s</w:t>
       </w:r>
       <w:r>
@@ -904,7 +855,7 @@
     </w:p>
     <w:p>
       <w:pPr>
-        <w:pStyle w:val="PargrafodaLista"/>
+        <w:pStyle w:val="ListParagraph"/>
         <w:numPr>
           <w:ilvl w:val="0"/>
           <w:numId w:val="10"/>
@@ -923,7 +874,7 @@
     </w:p>
     <w:p>
       <w:pPr>
-        <w:pStyle w:val="PargrafodaLista"/>
+        <w:pStyle w:val="ListParagraph"/>
         <w:numPr>
           <w:ilvl w:val="0"/>
           <w:numId w:val="10"/>
@@ -981,7 +932,7 @@
     </w:p>
     <w:p>
       <w:pPr>
-        <w:pStyle w:val="PargrafodaLista"/>
+        <w:pStyle w:val="ListParagraph"/>
         <w:numPr>
           <w:ilvl w:val="0"/>
           <w:numId w:val="10"/>
@@ -994,25 +945,15 @@
           <w:color w:val="000000"/>
           <w:lang w:eastAsia="pt-BR"/>
         </w:rPr>
-        <w:t>O Funcionário confirma o cadastro.</w:t>
-      </w:r>
-    </w:p>
-    <w:p>
-      <w:pPr>
-        <w:pStyle w:val="PargrafodaLista"/>
-        <w:numPr>
-          <w:ilvl w:val="0"/>
-          <w:numId w:val="10"/>
-        </w:numPr>
-        <w:jc w:val="both"/>
-      </w:pPr>
+        <w:t>O Funcionário conf</w:t>
+      </w:r>
       <w:r>
         <w:rPr>
           <w:rFonts w:eastAsia="Times New Roman" w:cs="Arial"/>
           <w:color w:val="000000"/>
           <w:lang w:eastAsia="pt-BR"/>
         </w:rPr>
-        <w:t xml:space="preserve">O sistema </w:t>
+        <w:t>irma a alteração</w:t>
       </w:r>
       <w:r>
         <w:rPr>
@@ -1020,12 +961,12 @@
           <w:color w:val="000000"/>
           <w:lang w:eastAsia="pt-BR"/>
         </w:rPr>
-        <w:t>valida os dados.</w:t>
-      </w:r>
-    </w:p>
-    <w:p>
-      <w:pPr>
-        <w:pStyle w:val="PargrafodaLista"/>
+        <w:t>.</w:t>
+      </w:r>
+    </w:p>
+    <w:p>
+      <w:pPr>
+        <w:pStyle w:val="ListParagraph"/>
         <w:numPr>
           <w:ilvl w:val="0"/>
           <w:numId w:val="10"/>
@@ -1038,537 +979,41 @@
           <w:color w:val="000000"/>
           <w:lang w:eastAsia="pt-BR"/>
         </w:rPr>
-        <w:t>O sistema persiste as informações na base de dados.</w:t>
-      </w:r>
-    </w:p>
-    <w:p>
-      <w:pPr>
-        <w:pStyle w:val="PargrafodaLista"/>
-        <w:numPr>
-          <w:ilvl w:val="0"/>
-          <w:numId w:val="10"/>
-        </w:numPr>
-        <w:jc w:val="both"/>
-      </w:pPr>
+        <w:t xml:space="preserve">O sistema </w:t>
+      </w:r>
       <w:r>
         <w:rPr>
           <w:rFonts w:eastAsia="Times New Roman" w:cs="Arial"/>
           <w:color w:val="000000"/>
           <w:lang w:eastAsia="pt-BR"/>
         </w:rPr>
-        <w:t>O sistema informa o sucesso</w:t>
-      </w:r>
+        <w:t>valida os dados.</w:t>
+      </w:r>
+    </w:p>
+    <w:p>
+      <w:pPr>
+        <w:pStyle w:val="ListParagraph"/>
+        <w:numPr>
+          <w:ilvl w:val="0"/>
+          <w:numId w:val="10"/>
+        </w:numPr>
+        <w:jc w:val="both"/>
+      </w:pPr>
       <w:r>
         <w:rPr>
           <w:rFonts w:eastAsia="Times New Roman" w:cs="Arial"/>
           <w:color w:val="000000"/>
           <w:lang w:eastAsia="pt-BR"/>
         </w:rPr>
-        <w:t xml:space="preserve"> da alteração.</w:t>
-      </w:r>
-    </w:p>
-    <w:p>
-      <w:pPr>
-        <w:jc w:val="both"/>
-        <w:rPr>
-          <w:b/>
-        </w:rPr>
-      </w:pPr>
-      <w:r>
-        <w:rPr>
-          <w:b/>
-        </w:rPr>
-        <w:t>Extensões (Fluxos Alternativos):</w:t>
-      </w:r>
-    </w:p>
-    <w:p>
-      <w:pPr>
-        <w:jc w:val="both"/>
-      </w:pPr>
-      <w:r>
-        <w:t>*a. O Funcionário deseja cancelar a operação:</w:t>
-      </w:r>
-    </w:p>
-    <w:p>
-      <w:pPr>
-        <w:pStyle w:val="PargrafodaLista"/>
-        <w:numPr>
-          <w:ilvl w:val="0"/>
-          <w:numId w:val="11"/>
-        </w:numPr>
-        <w:jc w:val="both"/>
-      </w:pPr>
-      <w:r>
-        <w:t>O Funcionário inicia o procedimento de cancelar operação.</w:t>
-      </w:r>
-    </w:p>
-    <w:p>
-      <w:pPr>
-        <w:pStyle w:val="PargrafodaLista"/>
-        <w:numPr>
-          <w:ilvl w:val="0"/>
-          <w:numId w:val="11"/>
-        </w:numPr>
-        <w:jc w:val="both"/>
-      </w:pPr>
-      <w:r>
-        <w:t>O sistema solicita confirmação para o cancelamento.</w:t>
-      </w:r>
-    </w:p>
-    <w:p>
-      <w:pPr>
-        <w:pStyle w:val="PargrafodaLista"/>
-        <w:numPr>
-          <w:ilvl w:val="0"/>
-          <w:numId w:val="11"/>
-        </w:numPr>
-        <w:jc w:val="both"/>
-      </w:pPr>
-      <w:r>
-        <w:t>O Funcionário confirma o cancelamento.</w:t>
-      </w:r>
-    </w:p>
-    <w:p>
-      <w:pPr>
-        <w:pStyle w:val="PargrafodaLista"/>
-        <w:numPr>
-          <w:ilvl w:val="1"/>
-          <w:numId w:val="11"/>
-        </w:numPr>
-        <w:jc w:val="both"/>
-      </w:pPr>
-      <w:r>
-        <w:t>O Funcionário nega o cancelamento.</w:t>
-      </w:r>
-    </w:p>
-    <w:p>
-      <w:pPr>
-        <w:pStyle w:val="PargrafodaLista"/>
-        <w:numPr>
-          <w:ilvl w:val="2"/>
-          <w:numId w:val="11"/>
-        </w:numPr>
-        <w:jc w:val="both"/>
-      </w:pPr>
-      <w:r>
-        <w:lastRenderedPageBreak/>
-        <w:t>O sistema volta para a página de</w:t>
-      </w:r>
-      <w:r>
-        <w:t xml:space="preserve"> alteração do</w:t>
-      </w:r>
-      <w:r>
-        <w:t xml:space="preserve"> cadastro, sem excluir os campos digitados.</w:t>
-      </w:r>
-    </w:p>
-    <w:p>
-      <w:pPr>
-        <w:pStyle w:val="PargrafodaLista"/>
-        <w:numPr>
-          <w:ilvl w:val="0"/>
-          <w:numId w:val="11"/>
-        </w:numPr>
-        <w:jc w:val="both"/>
-      </w:pPr>
-      <w:r>
-        <w:t>O sistema volta para a página inicial.</w:t>
-      </w:r>
-    </w:p>
-    <w:p>
-      <w:pPr>
-        <w:jc w:val="both"/>
-      </w:pPr>
-      <w:proofErr w:type="gramStart"/>
-      <w:r>
-        <w:t>4a.</w:t>
-      </w:r>
-      <w:proofErr w:type="gramEnd"/>
-      <w:r>
-        <w:t xml:space="preserve"> Os dados são detectados como inválidos:</w:t>
-      </w:r>
-    </w:p>
-    <w:p>
-      <w:pPr>
-        <w:pStyle w:val="PargrafodaLista"/>
-        <w:numPr>
-          <w:ilvl w:val="0"/>
-          <w:numId w:val="12"/>
-        </w:numPr>
-        <w:jc w:val="both"/>
-      </w:pPr>
-      <w:r>
-        <w:t>O sistema destaca quais entradas são inválidas.</w:t>
-      </w:r>
-    </w:p>
-    <w:p>
-      <w:pPr>
-        <w:pStyle w:val="PargrafodaLista"/>
-        <w:numPr>
-          <w:ilvl w:val="0"/>
-          <w:numId w:val="12"/>
-        </w:numPr>
-        <w:jc w:val="both"/>
-      </w:pPr>
-      <w:r>
-        <w:t>O sistema não realiza o cadastro.</w:t>
-      </w:r>
-    </w:p>
-    <w:p>
-      <w:pPr>
-        <w:jc w:val="both"/>
-      </w:pPr>
-      <w:proofErr w:type="gramStart"/>
-      <w:r>
-        <w:t>5a.</w:t>
-      </w:r>
-      <w:proofErr w:type="gramEnd"/>
-      <w:r>
-        <w:t xml:space="preserve"> Não foi possível a persistência no banco de dados.</w:t>
-      </w:r>
-    </w:p>
-    <w:p>
-      <w:pPr>
-        <w:pStyle w:val="PargrafodaLista"/>
-        <w:numPr>
-          <w:ilvl w:val="0"/>
-          <w:numId w:val="13"/>
-        </w:numPr>
-        <w:jc w:val="both"/>
-      </w:pPr>
-      <w:r>
-        <w:t>O sistema destaca a falha na persistência.</w:t>
-      </w:r>
-    </w:p>
-    <w:p>
-      <w:pPr>
-        <w:pStyle w:val="PargrafodaLista"/>
-        <w:numPr>
-          <w:ilvl w:val="0"/>
-          <w:numId w:val="13"/>
-        </w:numPr>
-        <w:jc w:val="both"/>
-      </w:pPr>
-      <w:r>
-        <w:t>O sistema solicita decisão.</w:t>
-      </w:r>
-    </w:p>
-    <w:p>
-      <w:pPr>
-        <w:pStyle w:val="PargrafodaLista"/>
-        <w:numPr>
-          <w:ilvl w:val="0"/>
-          <w:numId w:val="13"/>
-        </w:numPr>
-        <w:jc w:val="both"/>
-      </w:pPr>
-      <w:r>
-        <w:t>O Funcionário responde:</w:t>
-      </w:r>
-    </w:p>
-    <w:p>
-      <w:pPr>
-        <w:pStyle w:val="PargrafodaLista"/>
-        <w:numPr>
-          <w:ilvl w:val="1"/>
-          <w:numId w:val="13"/>
-        </w:numPr>
-        <w:jc w:val="both"/>
-      </w:pPr>
-      <w:r>
-        <w:t xml:space="preserve">O Funcionário decide cancelar o procedimento. </w:t>
-      </w:r>
-    </w:p>
-    <w:p>
-      <w:pPr>
-        <w:pStyle w:val="PargrafodaLista"/>
-        <w:numPr>
-          <w:ilvl w:val="2"/>
-          <w:numId w:val="13"/>
-        </w:numPr>
-        <w:jc w:val="both"/>
-      </w:pPr>
-      <w:r>
-        <w:t>O sistema volta para a tela inicial.</w:t>
-      </w:r>
-    </w:p>
-    <w:p>
-      <w:pPr>
-        <w:pStyle w:val="PargrafodaLista"/>
-        <w:numPr>
-          <w:ilvl w:val="1"/>
-          <w:numId w:val="13"/>
-        </w:numPr>
-        <w:jc w:val="both"/>
-      </w:pPr>
-      <w:r>
-        <w:t>O Funcionário decide tentar novamente.</w:t>
-      </w:r>
-    </w:p>
-    <w:p>
-      <w:pPr>
-        <w:pStyle w:val="PargrafodaLista"/>
-        <w:numPr>
-          <w:ilvl w:val="2"/>
-          <w:numId w:val="13"/>
-        </w:numPr>
-        <w:jc w:val="both"/>
-      </w:pPr>
-      <w:r>
-        <w:t xml:space="preserve">O sistema repete a operação </w:t>
-      </w:r>
-      <w:proofErr w:type="gramStart"/>
-      <w:r>
-        <w:t>5</w:t>
-      </w:r>
-      <w:proofErr w:type="gramEnd"/>
-      <w:r>
-        <w:t xml:space="preserve"> do fluxo básico.</w:t>
-      </w:r>
-    </w:p>
-    <w:p>
-      <w:pPr>
-        <w:jc w:val="both"/>
-      </w:pPr>
-      <w:r>
-        <w:rPr>
-          <w:b/>
-        </w:rPr>
-        <w:t xml:space="preserve">Frequência de ocorrência: </w:t>
-      </w:r>
-      <w:r>
-        <w:t>Esporádico.</w:t>
-      </w:r>
-    </w:p>
-    <w:p>
-      <w:pPr>
-        <w:jc w:val="both"/>
-      </w:pPr>
-    </w:p>
-    <w:p>
-      <w:pPr>
-        <w:jc w:val="both"/>
-      </w:pPr>
-    </w:p>
-    <w:p>
-      <w:pPr>
-        <w:jc w:val="both"/>
-        <w:rPr>
-          <w:b/>
-        </w:rPr>
-      </w:pPr>
-      <w:r>
-        <w:rPr>
-          <w:b/>
-        </w:rPr>
-        <w:t xml:space="preserve">Caso de Uso </w:t>
-      </w:r>
-      <w:proofErr w:type="gramStart"/>
-      <w:r>
-        <w:rPr>
-          <w:b/>
-        </w:rPr>
-        <w:t>3</w:t>
-      </w:r>
-      <w:proofErr w:type="gramEnd"/>
-      <w:r>
-        <w:rPr>
-          <w:b/>
-        </w:rPr>
-        <w:t xml:space="preserve"> (CDU3</w:t>
-      </w:r>
-      <w:r>
-        <w:rPr>
-          <w:b/>
-        </w:rPr>
-        <w:t xml:space="preserve">) </w:t>
-      </w:r>
-      <w:r>
-        <w:rPr>
-          <w:b/>
-        </w:rPr>
-        <w:t xml:space="preserve">: </w:t>
-      </w:r>
-      <w:r>
-        <w:rPr>
-          <w:b/>
-        </w:rPr>
-        <w:t>Excluir</w:t>
-      </w:r>
-      <w:r>
-        <w:rPr>
-          <w:b/>
-        </w:rPr>
-        <w:t xml:space="preserve"> sala</w:t>
-      </w:r>
-    </w:p>
-    <w:p>
-      <w:pPr>
-        <w:jc w:val="both"/>
-      </w:pPr>
-      <w:r>
-        <w:rPr>
-          <w:b/>
-        </w:rPr>
-        <w:t>Escopo:</w:t>
-      </w:r>
-      <w:r>
-        <w:t xml:space="preserve"> </w:t>
-      </w:r>
-      <w:proofErr w:type="spellStart"/>
-      <w:proofErr w:type="gramStart"/>
-      <w:r>
-        <w:t>SisRES</w:t>
-      </w:r>
-      <w:proofErr w:type="spellEnd"/>
-      <w:proofErr w:type="gramEnd"/>
-    </w:p>
-    <w:p>
-      <w:pPr>
-        <w:jc w:val="both"/>
-      </w:pPr>
-      <w:r>
-        <w:rPr>
-          <w:b/>
-        </w:rPr>
-        <w:t xml:space="preserve">Nível: </w:t>
-      </w:r>
-      <w:r>
-        <w:t>objetivo do usuário.</w:t>
-      </w:r>
-    </w:p>
-    <w:p>
-      <w:pPr>
-        <w:jc w:val="both"/>
-      </w:pPr>
-      <w:r>
-        <w:rPr>
-          <w:b/>
-        </w:rPr>
-        <w:t>Ator principal:</w:t>
-      </w:r>
-      <w:r>
-        <w:t xml:space="preserve"> Funcionário da Secretaria (Funcionário).</w:t>
-      </w:r>
-    </w:p>
-    <w:p>
-      <w:pPr>
-        <w:jc w:val="both"/>
-        <w:rPr>
-          <w:b/>
-        </w:rPr>
-      </w:pPr>
-      <w:r>
-        <w:rPr>
-          <w:b/>
-        </w:rPr>
-        <w:t>Interessados e interesses:</w:t>
-      </w:r>
-    </w:p>
-    <w:p>
-      <w:pPr>
-        <w:pStyle w:val="PargrafodaLista"/>
-        <w:numPr>
-          <w:ilvl w:val="0"/>
-          <w:numId w:val="2"/>
-        </w:numPr>
-        <w:jc w:val="both"/>
-      </w:pPr>
-      <w:r>
-        <w:t xml:space="preserve">Funcionário: necessita que a </w:t>
-      </w:r>
-      <w:r>
-        <w:t>exclusão da s</w:t>
-      </w:r>
-      <w:r>
-        <w:t>ala seja realizada com sucesso.</w:t>
-      </w:r>
-    </w:p>
-    <w:p>
-      <w:pPr>
-        <w:pStyle w:val="PargrafodaLista"/>
-        <w:numPr>
-          <w:ilvl w:val="0"/>
-          <w:numId w:val="2"/>
-        </w:numPr>
-        <w:jc w:val="both"/>
-      </w:pPr>
-      <w:r>
-        <w:t>Administradores do Campus: precisam monitorar o uso do espaço físico da faculdade.</w:t>
-      </w:r>
-    </w:p>
-    <w:p>
-      <w:pPr>
-        <w:jc w:val="both"/>
-      </w:pPr>
-      <w:r>
-        <w:rPr>
-          <w:b/>
-        </w:rPr>
-        <w:t xml:space="preserve">Pré-condições: </w:t>
-      </w:r>
-      <w:r>
-        <w:t>Sala já cadastrada.</w:t>
-      </w:r>
-    </w:p>
-    <w:p>
-      <w:pPr>
-        <w:jc w:val="both"/>
-      </w:pPr>
-      <w:r>
-        <w:rPr>
-          <w:b/>
-        </w:rPr>
-        <w:t>Garantia de sucesso (Pós-condições):</w:t>
-      </w:r>
-      <w:r>
-        <w:t xml:space="preserve"> Sala cadastrada e disponível para reserva.</w:t>
-      </w:r>
-    </w:p>
-    <w:p>
-      <w:pPr>
-        <w:jc w:val="both"/>
-        <w:rPr>
-          <w:b/>
-        </w:rPr>
-      </w:pPr>
-      <w:r>
-        <w:rPr>
-          <w:b/>
-        </w:rPr>
-        <w:t>Cenário de Sucesso Principal (Fluxo Básico):</w:t>
-      </w:r>
-    </w:p>
-    <w:p>
-      <w:pPr>
-        <w:pStyle w:val="PargrafodaLista"/>
-        <w:numPr>
-          <w:ilvl w:val="0"/>
-          <w:numId w:val="15"/>
-        </w:numPr>
-        <w:jc w:val="both"/>
-      </w:pPr>
-      <w:r>
-        <w:t>O Func</w:t>
-      </w:r>
-      <w:r>
-        <w:t xml:space="preserve">ionário inicia o procedimento </w:t>
-      </w:r>
-      <w:r>
-        <w:t>de</w:t>
-      </w:r>
-      <w:r>
-        <w:t xml:space="preserve"> exclusão de cadastro</w:t>
-      </w:r>
-      <w:r>
-        <w:t xml:space="preserve"> salas.</w:t>
-      </w:r>
-    </w:p>
-    <w:p>
-      <w:pPr>
-        <w:pStyle w:val="PargrafodaLista"/>
-        <w:numPr>
-          <w:ilvl w:val="0"/>
-          <w:numId w:val="15"/>
+        <w:t>O sistema persiste as informações na base de dados.</w:t>
+      </w:r>
+    </w:p>
+    <w:p>
+      <w:pPr>
+        <w:pStyle w:val="ListParagraph"/>
+        <w:numPr>
+          <w:ilvl w:val="0"/>
+          <w:numId w:val="10"/>
         </w:numPr>
         <w:jc w:val="both"/>
       </w:pPr>
@@ -1578,7 +1023,7 @@
           <w:color w:val="000000"/>
           <w:lang w:eastAsia="pt-BR"/>
         </w:rPr>
-        <w:t xml:space="preserve">O </w:t>
+        <w:t>O sistema informa o sucesso</w:t>
       </w:r>
       <w:r>
         <w:rPr>
@@ -1586,15 +1031,473 @@
           <w:color w:val="000000"/>
           <w:lang w:eastAsia="pt-BR"/>
         </w:rPr>
-        <w:t>F</w:t>
-      </w:r>
+        <w:t xml:space="preserve"> da alteração.</w:t>
+      </w:r>
+    </w:p>
+    <w:p>
+      <w:pPr>
+        <w:jc w:val="both"/>
+        <w:rPr>
+          <w:b/>
+        </w:rPr>
+      </w:pPr>
+      <w:r>
+        <w:rPr>
+          <w:b/>
+        </w:rPr>
+        <w:t>Extensões (Fluxos Alternativos):</w:t>
+      </w:r>
+    </w:p>
+    <w:p>
+      <w:pPr>
+        <w:jc w:val="both"/>
+      </w:pPr>
+      <w:r>
+        <w:t>*a. O Funcionário deseja cancelar a operação:</w:t>
+      </w:r>
+    </w:p>
+    <w:p>
+      <w:pPr>
+        <w:pStyle w:val="ListParagraph"/>
+        <w:numPr>
+          <w:ilvl w:val="0"/>
+          <w:numId w:val="11"/>
+        </w:numPr>
+        <w:jc w:val="both"/>
+      </w:pPr>
+      <w:r>
+        <w:t>O Funcionário inicia o procedimento de cancelar operação.</w:t>
+      </w:r>
+    </w:p>
+    <w:p>
+      <w:pPr>
+        <w:pStyle w:val="ListParagraph"/>
+        <w:numPr>
+          <w:ilvl w:val="0"/>
+          <w:numId w:val="11"/>
+        </w:numPr>
+        <w:jc w:val="both"/>
+      </w:pPr>
+      <w:r>
+        <w:t>O sistema solicita confirmação para o cancelamento.</w:t>
+      </w:r>
+    </w:p>
+    <w:p>
+      <w:pPr>
+        <w:pStyle w:val="ListParagraph"/>
+        <w:numPr>
+          <w:ilvl w:val="0"/>
+          <w:numId w:val="11"/>
+        </w:numPr>
+        <w:jc w:val="both"/>
+      </w:pPr>
+      <w:r>
+        <w:lastRenderedPageBreak/>
+        <w:t>O Funcionário confirma o cancelamento.</w:t>
+      </w:r>
+    </w:p>
+    <w:p>
+      <w:pPr>
+        <w:pStyle w:val="ListParagraph"/>
+        <w:numPr>
+          <w:ilvl w:val="1"/>
+          <w:numId w:val="11"/>
+        </w:numPr>
+        <w:jc w:val="both"/>
+      </w:pPr>
+      <w:r>
+        <w:t>O Funcionário nega o cancelamento.</w:t>
+      </w:r>
+    </w:p>
+    <w:p>
+      <w:pPr>
+        <w:pStyle w:val="ListParagraph"/>
+        <w:numPr>
+          <w:ilvl w:val="2"/>
+          <w:numId w:val="11"/>
+        </w:numPr>
+        <w:jc w:val="both"/>
+      </w:pPr>
+      <w:r>
+        <w:t>O sistema volta para a página de</w:t>
+      </w:r>
+      <w:r>
+        <w:t xml:space="preserve"> alteração do</w:t>
+      </w:r>
+      <w:r>
+        <w:t xml:space="preserve"> cadastro, sem excluir os campos digitados.</w:t>
+      </w:r>
+    </w:p>
+    <w:p>
+      <w:pPr>
+        <w:pStyle w:val="ListParagraph"/>
+        <w:numPr>
+          <w:ilvl w:val="1"/>
+          <w:numId w:val="11"/>
+        </w:numPr>
+        <w:jc w:val="both"/>
+      </w:pPr>
+      <w:r>
+        <w:t>O sistema volta para a página inicial.</w:t>
+      </w:r>
+    </w:p>
+    <w:p>
+      <w:pPr>
+        <w:jc w:val="both"/>
+      </w:pPr>
+      <w:r>
+        <w:t>4a. Os dados são detectados como inválidos:</w:t>
+      </w:r>
+    </w:p>
+    <w:p>
+      <w:pPr>
+        <w:pStyle w:val="ListParagraph"/>
+        <w:numPr>
+          <w:ilvl w:val="0"/>
+          <w:numId w:val="12"/>
+        </w:numPr>
+        <w:jc w:val="both"/>
+      </w:pPr>
+      <w:r>
+        <w:t>O sistema destaca quais entradas são inválidas.</w:t>
+      </w:r>
+    </w:p>
+    <w:p>
+      <w:pPr>
+        <w:pStyle w:val="ListParagraph"/>
+        <w:numPr>
+          <w:ilvl w:val="0"/>
+          <w:numId w:val="12"/>
+        </w:numPr>
+        <w:jc w:val="both"/>
+      </w:pPr>
+      <w:r>
+        <w:t xml:space="preserve">O sistema não realiza </w:t>
+      </w:r>
+      <w:r>
+        <w:t>a alteração</w:t>
+      </w:r>
+      <w:r>
+        <w:t>.</w:t>
+      </w:r>
+    </w:p>
+    <w:p>
+      <w:pPr>
+        <w:jc w:val="both"/>
+      </w:pPr>
+      <w:r>
+        <w:t>5a. Não foi possível a persistência no banco de dados.</w:t>
+      </w:r>
+    </w:p>
+    <w:p>
+      <w:pPr>
+        <w:pStyle w:val="ListParagraph"/>
+        <w:numPr>
+          <w:ilvl w:val="0"/>
+          <w:numId w:val="13"/>
+        </w:numPr>
+        <w:jc w:val="both"/>
+      </w:pPr>
+      <w:r>
+        <w:t>O sistema destaca a falha na persistência.</w:t>
+      </w:r>
+    </w:p>
+    <w:p>
+      <w:pPr>
+        <w:pStyle w:val="ListParagraph"/>
+        <w:numPr>
+          <w:ilvl w:val="0"/>
+          <w:numId w:val="13"/>
+        </w:numPr>
+        <w:jc w:val="both"/>
+      </w:pPr>
+      <w:r>
+        <w:t>O sistema solicita decisão.</w:t>
+      </w:r>
+    </w:p>
+    <w:p>
+      <w:pPr>
+        <w:pStyle w:val="ListParagraph"/>
+        <w:numPr>
+          <w:ilvl w:val="0"/>
+          <w:numId w:val="13"/>
+        </w:numPr>
+        <w:jc w:val="both"/>
+      </w:pPr>
+      <w:r>
+        <w:t>O Funcionário responde:</w:t>
+      </w:r>
+    </w:p>
+    <w:p>
+      <w:pPr>
+        <w:pStyle w:val="ListParagraph"/>
+        <w:numPr>
+          <w:ilvl w:val="1"/>
+          <w:numId w:val="13"/>
+        </w:numPr>
+        <w:jc w:val="both"/>
+      </w:pPr>
+      <w:r>
+        <w:t xml:space="preserve">O Funcionário decide cancelar o procedimento. </w:t>
+      </w:r>
+    </w:p>
+    <w:p>
+      <w:pPr>
+        <w:pStyle w:val="ListParagraph"/>
+        <w:numPr>
+          <w:ilvl w:val="2"/>
+          <w:numId w:val="13"/>
+        </w:numPr>
+        <w:jc w:val="both"/>
+      </w:pPr>
+      <w:r>
+        <w:t>O sistema volta para a tela inicial.</w:t>
+      </w:r>
+    </w:p>
+    <w:p>
+      <w:pPr>
+        <w:pStyle w:val="ListParagraph"/>
+        <w:numPr>
+          <w:ilvl w:val="1"/>
+          <w:numId w:val="13"/>
+        </w:numPr>
+        <w:jc w:val="both"/>
+      </w:pPr>
+      <w:r>
+        <w:t>O Funcionário decide tentar novamente.</w:t>
+      </w:r>
+    </w:p>
+    <w:p>
+      <w:pPr>
+        <w:pStyle w:val="ListParagraph"/>
+        <w:numPr>
+          <w:ilvl w:val="2"/>
+          <w:numId w:val="13"/>
+        </w:numPr>
+        <w:jc w:val="both"/>
+      </w:pPr>
+      <w:r>
+        <w:t>O sistema repete a operação 5 do fluxo básico.</w:t>
+      </w:r>
+    </w:p>
+    <w:p>
+      <w:pPr>
+        <w:jc w:val="both"/>
+      </w:pPr>
+      <w:r>
+        <w:rPr>
+          <w:b/>
+        </w:rPr>
+        <w:t xml:space="preserve">Frequência de ocorrência: </w:t>
+      </w:r>
+      <w:r>
+        <w:t>Esporádico.</w:t>
+      </w:r>
+    </w:p>
+    <w:p>
+      <w:pPr>
+        <w:jc w:val="both"/>
+      </w:pPr>
+    </w:p>
+    <w:p>
+      <w:pPr>
+        <w:jc w:val="both"/>
+      </w:pPr>
+    </w:p>
+    <w:p>
+      <w:pPr>
+        <w:jc w:val="both"/>
+        <w:rPr>
+          <w:b/>
+        </w:rPr>
+      </w:pPr>
+      <w:r>
+        <w:rPr>
+          <w:b/>
+        </w:rPr>
+        <w:t xml:space="preserve">Caso de Uso 3 (CDU3) </w:t>
+      </w:r>
+      <w:r>
+        <w:rPr>
+          <w:b/>
+        </w:rPr>
+        <w:t xml:space="preserve">: </w:t>
+      </w:r>
+      <w:r>
+        <w:rPr>
+          <w:b/>
+        </w:rPr>
+        <w:t>Excluir</w:t>
+      </w:r>
+      <w:r>
+        <w:rPr>
+          <w:b/>
+        </w:rPr>
+        <w:t xml:space="preserve"> sala</w:t>
+      </w:r>
+    </w:p>
+    <w:p>
+      <w:pPr>
+        <w:jc w:val="both"/>
+      </w:pPr>
+      <w:r>
+        <w:rPr>
+          <w:b/>
+        </w:rPr>
+        <w:t>Escopo:</w:t>
+      </w:r>
+      <w:r>
+        <w:t xml:space="preserve"> SisRES</w:t>
+      </w:r>
+    </w:p>
+    <w:p>
+      <w:pPr>
+        <w:jc w:val="both"/>
+      </w:pPr>
+      <w:r>
+        <w:rPr>
+          <w:b/>
+        </w:rPr>
+        <w:t xml:space="preserve">Nível: </w:t>
+      </w:r>
+      <w:r>
+        <w:t>objetivo do usuário.</w:t>
+      </w:r>
+    </w:p>
+    <w:p>
+      <w:pPr>
+        <w:jc w:val="both"/>
+      </w:pPr>
+      <w:r>
+        <w:rPr>
+          <w:b/>
+        </w:rPr>
+        <w:t>Ator principal:</w:t>
+      </w:r>
+      <w:r>
+        <w:t xml:space="preserve"> Funcionário da Secretaria (Funcionário).</w:t>
+      </w:r>
+    </w:p>
+    <w:p>
+      <w:pPr>
+        <w:jc w:val="both"/>
+        <w:rPr>
+          <w:b/>
+        </w:rPr>
+      </w:pPr>
+      <w:r>
+        <w:rPr>
+          <w:b/>
+        </w:rPr>
+        <w:t>Interessados e interesses:</w:t>
+      </w:r>
+    </w:p>
+    <w:p>
+      <w:pPr>
+        <w:pStyle w:val="ListParagraph"/>
+        <w:numPr>
+          <w:ilvl w:val="0"/>
+          <w:numId w:val="2"/>
+        </w:numPr>
+        <w:jc w:val="both"/>
+      </w:pPr>
+      <w:r>
+        <w:t>Funcionário: necessita que a exclusão da s</w:t>
+      </w:r>
+      <w:r>
+        <w:t>ala seja realizada com sucesso.</w:t>
+      </w:r>
+    </w:p>
+    <w:p>
+      <w:pPr>
+        <w:pStyle w:val="ListParagraph"/>
+        <w:numPr>
+          <w:ilvl w:val="0"/>
+          <w:numId w:val="2"/>
+        </w:numPr>
+        <w:jc w:val="both"/>
+      </w:pPr>
+      <w:r>
+        <w:t>Administradores do Campus: precisam monitorar o uso do espaço físico da faculdade.</w:t>
+      </w:r>
+    </w:p>
+    <w:p>
+      <w:pPr>
+        <w:jc w:val="both"/>
+      </w:pPr>
+      <w:r>
+        <w:rPr>
+          <w:b/>
+        </w:rPr>
+        <w:t xml:space="preserve">Pré-condições: </w:t>
+      </w:r>
+      <w:r>
+        <w:t>Sala já cadastrada.</w:t>
+      </w:r>
+    </w:p>
+    <w:p>
+      <w:pPr>
+        <w:jc w:val="both"/>
+      </w:pPr>
+      <w:r>
+        <w:rPr>
+          <w:b/>
+        </w:rPr>
+        <w:t>Garantia de sucesso (Pós-condições):</w:t>
+      </w:r>
+      <w:r>
+        <w:t xml:space="preserve"> Sala cadastrada e disponível para reserva.</w:t>
+      </w:r>
+    </w:p>
+    <w:p>
+      <w:pPr>
+        <w:jc w:val="both"/>
+        <w:rPr>
+          <w:b/>
+        </w:rPr>
+      </w:pPr>
+      <w:r>
+        <w:rPr>
+          <w:b/>
+        </w:rPr>
+        <w:t>Cenário de Sucesso Principal (Fluxo Básico):</w:t>
+      </w:r>
+    </w:p>
+    <w:p>
+      <w:pPr>
+        <w:pStyle w:val="ListParagraph"/>
+        <w:numPr>
+          <w:ilvl w:val="0"/>
+          <w:numId w:val="15"/>
+        </w:numPr>
+        <w:jc w:val="both"/>
+      </w:pPr>
+      <w:r>
+        <w:t>O Funcionário inicia o procedimento de</w:t>
+      </w:r>
+      <w:r>
+        <w:t xml:space="preserve"> exclusão de cadastro</w:t>
+      </w:r>
+      <w:r>
+        <w:t xml:space="preserve"> salas.</w:t>
+      </w:r>
+    </w:p>
+    <w:p>
+      <w:pPr>
+        <w:pStyle w:val="ListParagraph"/>
+        <w:numPr>
+          <w:ilvl w:val="0"/>
+          <w:numId w:val="15"/>
+        </w:numPr>
+        <w:jc w:val="both"/>
+      </w:pPr>
       <w:r>
         <w:rPr>
           <w:rFonts w:eastAsia="Times New Roman" w:cs="Arial"/>
           <w:color w:val="000000"/>
           <w:lang w:eastAsia="pt-BR"/>
         </w:rPr>
-        <w:t xml:space="preserve">uncionário </w:t>
+        <w:t xml:space="preserve">O </w:t>
       </w:r>
       <w:r>
         <w:rPr>
@@ -1602,25 +1505,15 @@
           <w:color w:val="000000"/>
           <w:lang w:eastAsia="pt-BR"/>
         </w:rPr>
-        <w:t xml:space="preserve">seleciona sala. </w:t>
-      </w:r>
-    </w:p>
-    <w:p>
-      <w:pPr>
-        <w:pStyle w:val="PargrafodaLista"/>
-        <w:numPr>
-          <w:ilvl w:val="0"/>
-          <w:numId w:val="15"/>
-        </w:numPr>
-        <w:jc w:val="both"/>
-      </w:pPr>
+        <w:t>F</w:t>
+      </w:r>
       <w:r>
         <w:rPr>
           <w:rFonts w:eastAsia="Times New Roman" w:cs="Arial"/>
           <w:color w:val="000000"/>
           <w:lang w:eastAsia="pt-BR"/>
         </w:rPr>
-        <w:t xml:space="preserve">O Funcionário confirma </w:t>
+        <w:t xml:space="preserve">uncionário </w:t>
       </w:r>
       <w:r>
         <w:rPr>
@@ -1628,66 +1521,92 @@
           <w:color w:val="000000"/>
           <w:lang w:eastAsia="pt-BR"/>
         </w:rPr>
-        <w:t>a exclusão</w:t>
-      </w:r>
+        <w:t xml:space="preserve">seleciona sala. </w:t>
+      </w:r>
+    </w:p>
+    <w:p>
+      <w:pPr>
+        <w:pStyle w:val="ListParagraph"/>
+        <w:numPr>
+          <w:ilvl w:val="0"/>
+          <w:numId w:val="15"/>
+        </w:numPr>
+        <w:jc w:val="both"/>
+      </w:pPr>
       <w:r>
         <w:rPr>
           <w:rFonts w:eastAsia="Times New Roman" w:cs="Arial"/>
           <w:color w:val="000000"/>
           <w:lang w:eastAsia="pt-BR"/>
         </w:rPr>
-        <w:t>.</w:t>
-      </w:r>
-    </w:p>
-    <w:p>
-      <w:pPr>
-        <w:pStyle w:val="PargrafodaLista"/>
-        <w:numPr>
-          <w:ilvl w:val="0"/>
-          <w:numId w:val="15"/>
-        </w:numPr>
-        <w:jc w:val="both"/>
-      </w:pPr>
+        <w:t xml:space="preserve">O Funcionário confirma </w:t>
+      </w:r>
       <w:r>
         <w:rPr>
           <w:rFonts w:eastAsia="Times New Roman" w:cs="Arial"/>
           <w:color w:val="000000"/>
           <w:lang w:eastAsia="pt-BR"/>
         </w:rPr>
-        <w:t>O sistema elimina a informação da base de dados.</w:t>
-      </w:r>
-    </w:p>
-    <w:p>
-      <w:pPr>
-        <w:pStyle w:val="PargrafodaLista"/>
-        <w:numPr>
-          <w:ilvl w:val="0"/>
-          <w:numId w:val="15"/>
-        </w:numPr>
-        <w:jc w:val="both"/>
-      </w:pPr>
+        <w:t>a exclusão</w:t>
+      </w:r>
       <w:r>
         <w:rPr>
           <w:rFonts w:eastAsia="Times New Roman" w:cs="Arial"/>
           <w:color w:val="000000"/>
           <w:lang w:eastAsia="pt-BR"/>
         </w:rPr>
-        <w:t xml:space="preserve">O sistema informa o sucesso da </w:t>
-      </w:r>
+        <w:t>.</w:t>
+      </w:r>
+    </w:p>
+    <w:p>
+      <w:pPr>
+        <w:pStyle w:val="ListParagraph"/>
+        <w:numPr>
+          <w:ilvl w:val="0"/>
+          <w:numId w:val="15"/>
+        </w:numPr>
+        <w:jc w:val="both"/>
+      </w:pPr>
       <w:r>
         <w:rPr>
           <w:rFonts w:eastAsia="Times New Roman" w:cs="Arial"/>
           <w:color w:val="000000"/>
           <w:lang w:eastAsia="pt-BR"/>
         </w:rPr>
-        <w:t>exclusã</w:t>
-      </w:r>
+        <w:t>O sistema elimina a informação da base de dados.</w:t>
+      </w:r>
+    </w:p>
+    <w:p>
+      <w:pPr>
+        <w:pStyle w:val="ListParagraph"/>
+        <w:numPr>
+          <w:ilvl w:val="0"/>
+          <w:numId w:val="15"/>
+        </w:numPr>
+        <w:jc w:val="both"/>
+      </w:pPr>
       <w:r>
         <w:rPr>
           <w:rFonts w:eastAsia="Times New Roman" w:cs="Arial"/>
           <w:color w:val="000000"/>
           <w:lang w:eastAsia="pt-BR"/>
         </w:rPr>
+        <w:t xml:space="preserve">O sistema informa o sucesso da </w:t>
+      </w:r>
+      <w:r>
+        <w:rPr>
+          <w:rFonts w:eastAsia="Times New Roman" w:cs="Arial"/>
+          <w:color w:val="000000"/>
+          <w:lang w:eastAsia="pt-BR"/>
+        </w:rPr>
+        <w:t>exclusã</w:t>
+      </w:r>
+      <w:r>
+        <w:rPr>
+          <w:rFonts w:eastAsia="Times New Roman" w:cs="Arial"/>
+          <w:color w:val="000000"/>
+          <w:lang w:eastAsia="pt-BR"/>
+        </w:rPr>
         <w:t>o.</w:t>
       </w:r>
     </w:p>
@@ -1702,6 +1621,7 @@
         <w:rPr>
           <w:b/>
         </w:rPr>
+        <w:lastRenderedPageBreak/>
         <w:t>Extensões (Fluxos Alternativos):</w:t>
       </w:r>
     </w:p>
@@ -1710,13 +1630,12 @@
         <w:jc w:val="both"/>
       </w:pPr>
       <w:r>
-        <w:lastRenderedPageBreak/>
         <w:t>*a. O Funcionário deseja cancelar a operação:</w:t>
       </w:r>
     </w:p>
     <w:p>
       <w:pPr>
-        <w:pStyle w:val="PargrafodaLista"/>
+        <w:pStyle w:val="ListParagraph"/>
         <w:numPr>
           <w:ilvl w:val="0"/>
           <w:numId w:val="16"/>
@@ -1729,7 +1648,7 @@
     </w:p>
     <w:p>
       <w:pPr>
-        <w:pStyle w:val="PargrafodaLista"/>
+        <w:pStyle w:val="ListParagraph"/>
         <w:numPr>
           <w:ilvl w:val="0"/>
           <w:numId w:val="16"/>
@@ -1742,7 +1661,7 @@
     </w:p>
     <w:p>
       <w:pPr>
-        <w:pStyle w:val="PargrafodaLista"/>
+        <w:pStyle w:val="ListParagraph"/>
         <w:numPr>
           <w:ilvl w:val="0"/>
           <w:numId w:val="16"/>
@@ -1755,7 +1674,7 @@
     </w:p>
     <w:p>
       <w:pPr>
-        <w:pStyle w:val="PargrafodaLista"/>
+        <w:pStyle w:val="ListParagraph"/>
         <w:numPr>
           <w:ilvl w:val="1"/>
           <w:numId w:val="16"/>
@@ -1768,7 +1687,7 @@
     </w:p>
     <w:p>
       <w:pPr>
-        <w:pStyle w:val="PargrafodaLista"/>
+        <w:pStyle w:val="ListParagraph"/>
         <w:numPr>
           <w:ilvl w:val="2"/>
           <w:numId w:val="16"/>
@@ -1787,9 +1706,9 @@
     </w:p>
     <w:p>
       <w:pPr>
-        <w:pStyle w:val="PargrafodaLista"/>
-        <w:numPr>
-          <w:ilvl w:val="0"/>
+        <w:pStyle w:val="ListParagraph"/>
+        <w:numPr>
+          <w:ilvl w:val="1"/>
           <w:numId w:val="16"/>
         </w:numPr>
         <w:jc w:val="both"/>
@@ -1803,20 +1722,681 @@
         <w:jc w:val="both"/>
       </w:pPr>
       <w:r>
-        <w:t>4</w:t>
-      </w:r>
+        <w:t>4a. Não foi possível a persistência no banco de dados.</w:t>
+      </w:r>
+    </w:p>
+    <w:p>
+      <w:pPr>
+        <w:pStyle w:val="ListParagraph"/>
+        <w:numPr>
+          <w:ilvl w:val="0"/>
+          <w:numId w:val="19"/>
+        </w:numPr>
+        <w:jc w:val="both"/>
+      </w:pPr>
+      <w:r>
+        <w:t>O sistema destaca a falha na persistência.</w:t>
+      </w:r>
+    </w:p>
+    <w:p>
+      <w:pPr>
+        <w:pStyle w:val="ListParagraph"/>
+        <w:numPr>
+          <w:ilvl w:val="0"/>
+          <w:numId w:val="19"/>
+        </w:numPr>
+        <w:jc w:val="both"/>
+      </w:pPr>
+      <w:r>
+        <w:t>O sistema solicita decisão.</w:t>
+      </w:r>
+    </w:p>
+    <w:p>
+      <w:pPr>
+        <w:pStyle w:val="ListParagraph"/>
+        <w:numPr>
+          <w:ilvl w:val="0"/>
+          <w:numId w:val="19"/>
+        </w:numPr>
+        <w:jc w:val="both"/>
+      </w:pPr>
+      <w:r>
+        <w:t>O Funcionário responde:</w:t>
+      </w:r>
+    </w:p>
+    <w:p>
+      <w:pPr>
+        <w:pStyle w:val="ListParagraph"/>
+        <w:numPr>
+          <w:ilvl w:val="1"/>
+          <w:numId w:val="19"/>
+        </w:numPr>
+        <w:jc w:val="both"/>
+      </w:pPr>
+      <w:r>
+        <w:t xml:space="preserve">O Funcionário decide cancelar o procedimento. </w:t>
+      </w:r>
+    </w:p>
+    <w:p>
+      <w:pPr>
+        <w:pStyle w:val="ListParagraph"/>
+        <w:numPr>
+          <w:ilvl w:val="2"/>
+          <w:numId w:val="19"/>
+        </w:numPr>
+        <w:jc w:val="both"/>
+      </w:pPr>
+      <w:r>
+        <w:t>O sistema volta para a tela inicial.</w:t>
+      </w:r>
+    </w:p>
+    <w:p>
+      <w:pPr>
+        <w:pStyle w:val="ListParagraph"/>
+        <w:numPr>
+          <w:ilvl w:val="1"/>
+          <w:numId w:val="19"/>
+        </w:numPr>
+        <w:jc w:val="both"/>
+      </w:pPr>
+      <w:r>
+        <w:t>O Funcionário decide tentar novamente.</w:t>
+      </w:r>
+    </w:p>
+    <w:p>
+      <w:pPr>
+        <w:pStyle w:val="ListParagraph"/>
+        <w:numPr>
+          <w:ilvl w:val="2"/>
+          <w:numId w:val="19"/>
+        </w:numPr>
+        <w:jc w:val="both"/>
+      </w:pPr>
+      <w:r>
+        <w:t>O sistema repete a operação 5 do fluxo básico.</w:t>
+      </w:r>
+    </w:p>
+    <w:p>
+      <w:pPr>
+        <w:jc w:val="both"/>
+        <w:rPr>
+          <w:b/>
+        </w:rPr>
+      </w:pPr>
+    </w:p>
+    <w:p>
+      <w:pPr>
+        <w:jc w:val="both"/>
+      </w:pPr>
+      <w:r>
+        <w:rPr>
+          <w:b/>
+        </w:rPr>
+        <w:t xml:space="preserve">Frequência de ocorrência: </w:t>
+      </w:r>
+      <w:r>
+        <w:t>Esporádico.</w:t>
+      </w:r>
+    </w:p>
+    <w:p>
+      <w:pPr>
+        <w:jc w:val="both"/>
+      </w:pPr>
       <w:bookmarkStart w:id="0" w:name="_GoBack"/>
       <w:bookmarkEnd w:id="0"/>
-      <w:r>
-        <w:t>a. Não foi possível a persistência no banco de dados.</w:t>
-      </w:r>
-    </w:p>
-    <w:p>
-      <w:pPr>
-        <w:pStyle w:val="PargrafodaLista"/>
-        <w:numPr>
-          <w:ilvl w:val="0"/>
-          <w:numId w:val="19"/>
+    </w:p>
+    <w:p>
+      <w:pPr>
+        <w:jc w:val="both"/>
+      </w:pPr>
+    </w:p>
+    <w:p>
+      <w:pPr>
+        <w:jc w:val="both"/>
+        <w:rPr>
+          <w:b/>
+        </w:rPr>
+      </w:pPr>
+      <w:r>
+        <w:rPr>
+          <w:b/>
+        </w:rPr>
+        <w:t>Caso de Uso 5 (CDU5</w:t>
+      </w:r>
+      <w:r>
+        <w:rPr>
+          <w:b/>
+        </w:rPr>
+        <w:t xml:space="preserve">) </w:t>
+      </w:r>
+      <w:r>
+        <w:rPr>
+          <w:b/>
+        </w:rPr>
+        <w:t xml:space="preserve">: </w:t>
+      </w:r>
+      <w:r>
+        <w:rPr>
+          <w:b/>
+        </w:rPr>
+        <w:t>Alterar</w:t>
+      </w:r>
+      <w:r>
+        <w:rPr>
+          <w:b/>
+        </w:rPr>
+        <w:t xml:space="preserve"> Professor</w:t>
+      </w:r>
+    </w:p>
+    <w:p>
+      <w:pPr>
+        <w:jc w:val="both"/>
+      </w:pPr>
+      <w:r>
+        <w:rPr>
+          <w:b/>
+        </w:rPr>
+        <w:t>Escopo:</w:t>
+      </w:r>
+      <w:r>
+        <w:t xml:space="preserve"> SisRES</w:t>
+      </w:r>
+    </w:p>
+    <w:p>
+      <w:pPr>
+        <w:jc w:val="both"/>
+      </w:pPr>
+      <w:r>
+        <w:rPr>
+          <w:b/>
+        </w:rPr>
+        <w:t xml:space="preserve">Nível: </w:t>
+      </w:r>
+      <w:r>
+        <w:t>objetivo do usuário.</w:t>
+      </w:r>
+    </w:p>
+    <w:p>
+      <w:pPr>
+        <w:jc w:val="both"/>
+      </w:pPr>
+      <w:r>
+        <w:rPr>
+          <w:b/>
+        </w:rPr>
+        <w:t>Ator principal:</w:t>
+      </w:r>
+      <w:r>
+        <w:t xml:space="preserve"> Funcionário da Secretaria (Funcionário).</w:t>
+      </w:r>
+    </w:p>
+    <w:p>
+      <w:pPr>
+        <w:jc w:val="both"/>
+        <w:rPr>
+          <w:b/>
+        </w:rPr>
+      </w:pPr>
+      <w:r>
+        <w:rPr>
+          <w:b/>
+        </w:rPr>
+        <w:t>Interessados e interesses:</w:t>
+      </w:r>
+    </w:p>
+    <w:p>
+      <w:pPr>
+        <w:pStyle w:val="ListParagraph"/>
+        <w:numPr>
+          <w:ilvl w:val="0"/>
+          <w:numId w:val="2"/>
+        </w:numPr>
+        <w:jc w:val="both"/>
+      </w:pPr>
+      <w:r>
+        <w:t>Funcionário: necessita que a alteração do cadastro seja eficiente e concisa.</w:t>
+      </w:r>
+    </w:p>
+    <w:p>
+      <w:pPr>
+        <w:pStyle w:val="ListParagraph"/>
+        <w:numPr>
+          <w:ilvl w:val="0"/>
+          <w:numId w:val="2"/>
+        </w:numPr>
+        <w:jc w:val="both"/>
+      </w:pPr>
+      <w:r>
+        <w:t>Professor: necessita que suas informações sejam alteradas, de acordo com os novos dados.</w:t>
+      </w:r>
+    </w:p>
+    <w:p>
+      <w:pPr>
+        <w:pStyle w:val="ListParagraph"/>
+        <w:numPr>
+          <w:ilvl w:val="0"/>
+          <w:numId w:val="2"/>
+        </w:numPr>
+        <w:jc w:val="both"/>
+      </w:pPr>
+      <w:r>
+        <w:t>Administradores</w:t>
+      </w:r>
+      <w:r>
+        <w:t xml:space="preserve"> do Campus: precisam monitorar quem usa</w:t>
+      </w:r>
+      <w:r>
+        <w:t xml:space="preserve"> do espaço físico da faculdade.</w:t>
+      </w:r>
+    </w:p>
+    <w:p>
+      <w:pPr>
+        <w:jc w:val="both"/>
+      </w:pPr>
+      <w:r>
+        <w:rPr>
+          <w:b/>
+        </w:rPr>
+        <w:t xml:space="preserve">Pré-condições: </w:t>
+      </w:r>
+      <w:r>
+        <w:t>Professor já cadastrado</w:t>
+      </w:r>
+      <w:r>
+        <w:t>.</w:t>
+      </w:r>
+    </w:p>
+    <w:p>
+      <w:pPr>
+        <w:jc w:val="both"/>
+      </w:pPr>
+      <w:r>
+        <w:rPr>
+          <w:b/>
+        </w:rPr>
+        <w:t>Garantia de sucesso (Pós-condições):</w:t>
+      </w:r>
+      <w:r>
+        <w:t xml:space="preserve"> </w:t>
+      </w:r>
+      <w:r>
+        <w:t>Dados do professor</w:t>
+      </w:r>
+      <w:r>
+        <w:t xml:space="preserve"> alterados</w:t>
+      </w:r>
+      <w:r>
+        <w:t>.</w:t>
+      </w:r>
+    </w:p>
+    <w:p>
+      <w:pPr>
+        <w:jc w:val="both"/>
+        <w:rPr>
+          <w:b/>
+        </w:rPr>
+      </w:pPr>
+      <w:r>
+        <w:rPr>
+          <w:b/>
+        </w:rPr>
+        <w:t>Cenário de Sucesso Principal (Fluxo Básico):</w:t>
+      </w:r>
+    </w:p>
+    <w:p>
+      <w:pPr>
+        <w:pStyle w:val="ListParagraph"/>
+        <w:numPr>
+          <w:ilvl w:val="0"/>
+          <w:numId w:val="20"/>
+        </w:numPr>
+        <w:jc w:val="both"/>
+      </w:pPr>
+      <w:r>
+        <w:lastRenderedPageBreak/>
+        <w:t>O Professor se dirije até a secretária.</w:t>
+      </w:r>
+    </w:p>
+    <w:p>
+      <w:pPr>
+        <w:pStyle w:val="ListParagraph"/>
+        <w:numPr>
+          <w:ilvl w:val="0"/>
+          <w:numId w:val="20"/>
+        </w:numPr>
+        <w:jc w:val="both"/>
+      </w:pPr>
+      <w:r>
+        <w:t>O Professor informa os dados a serem altearados.</w:t>
+      </w:r>
+    </w:p>
+    <w:p>
+      <w:pPr>
+        <w:pStyle w:val="ListParagraph"/>
+        <w:numPr>
+          <w:ilvl w:val="0"/>
+          <w:numId w:val="20"/>
+        </w:numPr>
+        <w:jc w:val="both"/>
+      </w:pPr>
+      <w:r>
+        <w:t>O Funcionário inicia o procedimento de</w:t>
+      </w:r>
+      <w:r>
+        <w:t xml:space="preserve"> alteração de cadastro</w:t>
+      </w:r>
+      <w:r>
+        <w:t>.</w:t>
+      </w:r>
+    </w:p>
+    <w:p>
+      <w:pPr>
+        <w:pStyle w:val="ListParagraph"/>
+        <w:numPr>
+          <w:ilvl w:val="0"/>
+          <w:numId w:val="20"/>
+        </w:numPr>
+        <w:jc w:val="both"/>
+      </w:pPr>
+      <w:r>
+        <w:rPr>
+          <w:rFonts w:eastAsia="Times New Roman" w:cs="Arial"/>
+          <w:color w:val="000000"/>
+          <w:lang w:eastAsia="pt-BR"/>
+        </w:rPr>
+        <w:t xml:space="preserve">O </w:t>
+      </w:r>
+      <w:r>
+        <w:rPr>
+          <w:rFonts w:eastAsia="Times New Roman" w:cs="Arial"/>
+          <w:color w:val="000000"/>
+          <w:lang w:eastAsia="pt-BR"/>
+        </w:rPr>
+        <w:t>F</w:t>
+      </w:r>
+      <w:r>
+        <w:rPr>
+          <w:rFonts w:eastAsia="Times New Roman" w:cs="Arial"/>
+          <w:color w:val="000000"/>
+          <w:lang w:eastAsia="pt-BR"/>
+        </w:rPr>
+        <w:t xml:space="preserve">uncionário </w:t>
+      </w:r>
+      <w:r>
+        <w:rPr>
+          <w:rFonts w:eastAsia="Times New Roman" w:cs="Arial"/>
+          <w:color w:val="000000"/>
+          <w:lang w:eastAsia="pt-BR"/>
+        </w:rPr>
+        <w:t>edita</w:t>
+      </w:r>
+      <w:r>
+        <w:rPr>
+          <w:rFonts w:eastAsia="Times New Roman" w:cs="Arial"/>
+          <w:color w:val="000000"/>
+          <w:lang w:eastAsia="pt-BR"/>
+        </w:rPr>
+        <w:t xml:space="preserve"> os dados do professor</w:t>
+      </w:r>
+      <w:r>
+        <w:rPr>
+          <w:rFonts w:eastAsia="Times New Roman" w:cs="Arial"/>
+          <w:color w:val="000000"/>
+          <w:lang w:eastAsia="pt-BR"/>
+        </w:rPr>
+        <w:t xml:space="preserve"> no sistema.</w:t>
+      </w:r>
+    </w:p>
+    <w:p>
+      <w:pPr>
+        <w:pStyle w:val="ListParagraph"/>
+        <w:numPr>
+          <w:ilvl w:val="0"/>
+          <w:numId w:val="20"/>
+        </w:numPr>
+        <w:jc w:val="both"/>
+      </w:pPr>
+      <w:r>
+        <w:rPr>
+          <w:rFonts w:eastAsia="Times New Roman" w:cs="Arial"/>
+          <w:color w:val="000000"/>
+          <w:lang w:eastAsia="pt-BR"/>
+        </w:rPr>
+        <w:t>O Funcionário conf</w:t>
+      </w:r>
+      <w:r>
+        <w:rPr>
+          <w:rFonts w:eastAsia="Times New Roman" w:cs="Arial"/>
+          <w:color w:val="000000"/>
+          <w:lang w:eastAsia="pt-BR"/>
+        </w:rPr>
+        <w:t>irma a alteração</w:t>
+      </w:r>
+      <w:r>
+        <w:rPr>
+          <w:rFonts w:eastAsia="Times New Roman" w:cs="Arial"/>
+          <w:color w:val="000000"/>
+          <w:lang w:eastAsia="pt-BR"/>
+        </w:rPr>
+        <w:t>.</w:t>
+      </w:r>
+    </w:p>
+    <w:p>
+      <w:pPr>
+        <w:pStyle w:val="ListParagraph"/>
+        <w:numPr>
+          <w:ilvl w:val="0"/>
+          <w:numId w:val="20"/>
+        </w:numPr>
+        <w:jc w:val="both"/>
+      </w:pPr>
+      <w:r>
+        <w:rPr>
+          <w:rFonts w:eastAsia="Times New Roman" w:cs="Arial"/>
+          <w:color w:val="000000"/>
+          <w:lang w:eastAsia="pt-BR"/>
+        </w:rPr>
+        <w:t xml:space="preserve">O sistema </w:t>
+      </w:r>
+      <w:r>
+        <w:rPr>
+          <w:rFonts w:eastAsia="Times New Roman" w:cs="Arial"/>
+          <w:color w:val="000000"/>
+          <w:lang w:eastAsia="pt-BR"/>
+        </w:rPr>
+        <w:t>valida os dados.</w:t>
+      </w:r>
+    </w:p>
+    <w:p>
+      <w:pPr>
+        <w:pStyle w:val="ListParagraph"/>
+        <w:numPr>
+          <w:ilvl w:val="0"/>
+          <w:numId w:val="20"/>
+        </w:numPr>
+        <w:jc w:val="both"/>
+      </w:pPr>
+      <w:r>
+        <w:rPr>
+          <w:rFonts w:eastAsia="Times New Roman" w:cs="Arial"/>
+          <w:color w:val="000000"/>
+          <w:lang w:eastAsia="pt-BR"/>
+        </w:rPr>
+        <w:t>O sistema persiste as informações na base de dados.</w:t>
+      </w:r>
+    </w:p>
+    <w:p>
+      <w:pPr>
+        <w:pStyle w:val="ListParagraph"/>
+        <w:numPr>
+          <w:ilvl w:val="0"/>
+          <w:numId w:val="20"/>
+        </w:numPr>
+        <w:jc w:val="both"/>
+      </w:pPr>
+      <w:r>
+        <w:rPr>
+          <w:rFonts w:eastAsia="Times New Roman" w:cs="Arial"/>
+          <w:color w:val="000000"/>
+          <w:lang w:eastAsia="pt-BR"/>
+        </w:rPr>
+        <w:t>O sistema informa o sucesso da alteração.</w:t>
+      </w:r>
+    </w:p>
+    <w:p>
+      <w:pPr>
+        <w:jc w:val="both"/>
+        <w:rPr>
+          <w:b/>
+        </w:rPr>
+      </w:pPr>
+      <w:r>
+        <w:rPr>
+          <w:b/>
+        </w:rPr>
+        <w:t>Extensões (Fluxos Alternativos):</w:t>
+      </w:r>
+    </w:p>
+    <w:p>
+      <w:pPr>
+        <w:jc w:val="both"/>
+      </w:pPr>
+      <w:r>
+        <w:t>*a. O Funcionário deseja cancelar a operação:</w:t>
+      </w:r>
+    </w:p>
+    <w:p>
+      <w:pPr>
+        <w:pStyle w:val="ListParagraph"/>
+        <w:numPr>
+          <w:ilvl w:val="0"/>
+          <w:numId w:val="21"/>
+        </w:numPr>
+        <w:jc w:val="both"/>
+      </w:pPr>
+      <w:r>
+        <w:t>O Funcionário inicia o procedimento de cancelar operação.</w:t>
+      </w:r>
+    </w:p>
+    <w:p>
+      <w:pPr>
+        <w:pStyle w:val="ListParagraph"/>
+        <w:numPr>
+          <w:ilvl w:val="0"/>
+          <w:numId w:val="21"/>
+        </w:numPr>
+        <w:jc w:val="both"/>
+      </w:pPr>
+      <w:r>
+        <w:t>O sistema solicita confirmação para o cancelamento.</w:t>
+      </w:r>
+    </w:p>
+    <w:p>
+      <w:pPr>
+        <w:pStyle w:val="ListParagraph"/>
+        <w:numPr>
+          <w:ilvl w:val="0"/>
+          <w:numId w:val="21"/>
+        </w:numPr>
+        <w:jc w:val="both"/>
+      </w:pPr>
+      <w:r>
+        <w:t>O Funcionário confirma o cancelamento.</w:t>
+      </w:r>
+    </w:p>
+    <w:p>
+      <w:pPr>
+        <w:pStyle w:val="ListParagraph"/>
+        <w:numPr>
+          <w:ilvl w:val="1"/>
+          <w:numId w:val="21"/>
+        </w:numPr>
+        <w:jc w:val="both"/>
+      </w:pPr>
+      <w:r>
+        <w:t>O Funcionário nega o cancelamento.</w:t>
+      </w:r>
+    </w:p>
+    <w:p>
+      <w:pPr>
+        <w:pStyle w:val="ListParagraph"/>
+        <w:numPr>
+          <w:ilvl w:val="2"/>
+          <w:numId w:val="21"/>
+        </w:numPr>
+        <w:jc w:val="both"/>
+      </w:pPr>
+      <w:r>
+        <w:t>O sistema volta para a página de alteração do cadastro, sem excluir os campos digitados.</w:t>
+      </w:r>
+    </w:p>
+    <w:p>
+      <w:pPr>
+        <w:pStyle w:val="ListParagraph"/>
+        <w:numPr>
+          <w:ilvl w:val="1"/>
+          <w:numId w:val="21"/>
+        </w:numPr>
+        <w:jc w:val="both"/>
+      </w:pPr>
+      <w:r>
+        <w:t>O sistema volta para a página inicial.</w:t>
+      </w:r>
+    </w:p>
+    <w:p>
+      <w:pPr>
+        <w:jc w:val="both"/>
+      </w:pPr>
+      <w:r>
+        <w:t>4a. Os dados são detectados como inválidos:</w:t>
+      </w:r>
+    </w:p>
+    <w:p>
+      <w:pPr>
+        <w:pStyle w:val="ListParagraph"/>
+        <w:numPr>
+          <w:ilvl w:val="0"/>
+          <w:numId w:val="22"/>
+        </w:numPr>
+        <w:jc w:val="both"/>
+      </w:pPr>
+      <w:r>
+        <w:t>O sistema destaca quais entradas são inválidas.</w:t>
+      </w:r>
+    </w:p>
+    <w:p>
+      <w:pPr>
+        <w:pStyle w:val="ListParagraph"/>
+        <w:numPr>
+          <w:ilvl w:val="0"/>
+          <w:numId w:val="22"/>
+        </w:numPr>
+        <w:jc w:val="both"/>
+      </w:pPr>
+      <w:r>
+        <w:t xml:space="preserve">O sistema não realiza </w:t>
+      </w:r>
+      <w:r>
+        <w:t>a alteração</w:t>
+      </w:r>
+      <w:r>
+        <w:t>.</w:t>
+      </w:r>
+    </w:p>
+    <w:p>
+      <w:pPr>
+        <w:jc w:val="both"/>
+      </w:pPr>
+      <w:r>
+        <w:t>5a. Não foi possível a persistência no banco de dados.</w:t>
+      </w:r>
+    </w:p>
+    <w:p>
+      <w:pPr>
+        <w:pStyle w:val="ListParagraph"/>
+        <w:numPr>
+          <w:ilvl w:val="0"/>
+          <w:numId w:val="23"/>
         </w:numPr>
         <w:jc w:val="both"/>
       </w:pPr>
@@ -1826,10 +2406,10 @@
     </w:p>
     <w:p>
       <w:pPr>
-        <w:pStyle w:val="PargrafodaLista"/>
-        <w:numPr>
-          <w:ilvl w:val="0"/>
-          <w:numId w:val="19"/>
+        <w:pStyle w:val="ListParagraph"/>
+        <w:numPr>
+          <w:ilvl w:val="0"/>
+          <w:numId w:val="23"/>
         </w:numPr>
         <w:jc w:val="both"/>
       </w:pPr>
@@ -1839,10 +2419,10 @@
     </w:p>
     <w:p>
       <w:pPr>
-        <w:pStyle w:val="PargrafodaLista"/>
-        <w:numPr>
-          <w:ilvl w:val="0"/>
-          <w:numId w:val="19"/>
+        <w:pStyle w:val="ListParagraph"/>
+        <w:numPr>
+          <w:ilvl w:val="0"/>
+          <w:numId w:val="23"/>
         </w:numPr>
         <w:jc w:val="both"/>
       </w:pPr>
@@ -1852,10 +2432,10 @@
     </w:p>
     <w:p>
       <w:pPr>
-        <w:pStyle w:val="PargrafodaLista"/>
+        <w:pStyle w:val="ListParagraph"/>
         <w:numPr>
           <w:ilvl w:val="1"/>
-          <w:numId w:val="19"/>
+          <w:numId w:val="23"/>
         </w:numPr>
         <w:jc w:val="both"/>
       </w:pPr>
@@ -1865,10 +2445,10 @@
     </w:p>
     <w:p>
       <w:pPr>
-        <w:pStyle w:val="PargrafodaLista"/>
+        <w:pStyle w:val="ListParagraph"/>
         <w:numPr>
           <w:ilvl w:val="2"/>
-          <w:numId w:val="19"/>
+          <w:numId w:val="23"/>
         </w:numPr>
         <w:jc w:val="both"/>
       </w:pPr>
@@ -1878,10 +2458,10 @@
     </w:p>
     <w:p>
       <w:pPr>
-        <w:pStyle w:val="PargrafodaLista"/>
+        <w:pStyle w:val="ListParagraph"/>
         <w:numPr>
           <w:ilvl w:val="1"/>
-          <w:numId w:val="19"/>
+          <w:numId w:val="23"/>
         </w:numPr>
         <w:jc w:val="both"/>
       </w:pPr>
@@ -1891,32 +2471,16 @@
     </w:p>
     <w:p>
       <w:pPr>
-        <w:pStyle w:val="PargrafodaLista"/>
+        <w:pStyle w:val="ListParagraph"/>
         <w:numPr>
           <w:ilvl w:val="2"/>
-          <w:numId w:val="19"/>
-        </w:numPr>
-        <w:jc w:val="both"/>
-      </w:pPr>
-      <w:r>
-        <w:t xml:space="preserve">O sistema repete a operação </w:t>
-      </w:r>
-      <w:proofErr w:type="gramStart"/>
-      <w:r>
-        <w:t>5</w:t>
-      </w:r>
-      <w:proofErr w:type="gramEnd"/>
-      <w:r>
-        <w:t xml:space="preserve"> do fluxo básico.</w:t>
-      </w:r>
-    </w:p>
-    <w:p>
-      <w:pPr>
-        <w:jc w:val="both"/>
-        <w:rPr>
-          <w:b/>
-        </w:rPr>
-      </w:pPr>
+          <w:numId w:val="23"/>
+        </w:numPr>
+        <w:jc w:val="both"/>
+      </w:pPr>
+      <w:r>
+        <w:t>O sistema repete a operação 5 do fluxo básico.</w:t>
+      </w:r>
     </w:p>
     <w:p>
       <w:pPr>
@@ -2466,6 +3030,92 @@
     </w:lvl>
   </w:abstractNum>
   <w:abstractNum w:abstractNumId="6">
+    <w:nsid w:val="30427EAA"/>
+    <w:multiLevelType w:val="hybridMultilevel"/>
+    <w:tmpl w:val="67361C32"/>
+    <w:lvl w:ilvl="0" w:tplc="0416000F">
+      <w:start w:val="1"/>
+      <w:numFmt w:val="decimal"/>
+      <w:lvlText w:val="%1."/>
+      <w:lvlJc w:val="left"/>
+      <w:pPr>
+        <w:ind w:left="720" w:hanging="360"/>
+      </w:pPr>
+    </w:lvl>
+    <w:lvl w:ilvl="1" w:tplc="04160019">
+      <w:start w:val="1"/>
+      <w:numFmt w:val="lowerLetter"/>
+      <w:lvlText w:val="%2."/>
+      <w:lvlJc w:val="left"/>
+      <w:pPr>
+        <w:ind w:left="1440" w:hanging="360"/>
+      </w:pPr>
+    </w:lvl>
+    <w:lvl w:ilvl="2" w:tplc="0416001B">
+      <w:start w:val="1"/>
+      <w:numFmt w:val="lowerRoman"/>
+      <w:lvlText w:val="%3."/>
+      <w:lvlJc w:val="right"/>
+      <w:pPr>
+        <w:ind w:left="2160" w:hanging="180"/>
+      </w:pPr>
+    </w:lvl>
+    <w:lvl w:ilvl="3" w:tplc="0416000F" w:tentative="1">
+      <w:start w:val="1"/>
+      <w:numFmt w:val="decimal"/>
+      <w:lvlText w:val="%4."/>
+      <w:lvlJc w:val="left"/>
+      <w:pPr>
+        <w:ind w:left="2880" w:hanging="360"/>
+      </w:pPr>
+    </w:lvl>
+    <w:lvl w:ilvl="4" w:tplc="04160019" w:tentative="1">
+      <w:start w:val="1"/>
+      <w:numFmt w:val="lowerLetter"/>
+      <w:lvlText w:val="%5."/>
+      <w:lvlJc w:val="left"/>
+      <w:pPr>
+        <w:ind w:left="3600" w:hanging="360"/>
+      </w:pPr>
+    </w:lvl>
+    <w:lvl w:ilvl="5" w:tplc="0416001B" w:tentative="1">
+      <w:start w:val="1"/>
+      <w:numFmt w:val="lowerRoman"/>
+      <w:lvlText w:val="%6."/>
+      <w:lvlJc w:val="right"/>
+      <w:pPr>
+        <w:ind w:left="4320" w:hanging="180"/>
+      </w:pPr>
+    </w:lvl>
+    <w:lvl w:ilvl="6" w:tplc="0416000F" w:tentative="1">
+      <w:start w:val="1"/>
+      <w:numFmt w:val="decimal"/>
+      <w:lvlText w:val="%7."/>
+      <w:lvlJc w:val="left"/>
+      <w:pPr>
+        <w:ind w:left="5040" w:hanging="360"/>
+      </w:pPr>
+    </w:lvl>
+    <w:lvl w:ilvl="7" w:tplc="04160019" w:tentative="1">
+      <w:start w:val="1"/>
+      <w:numFmt w:val="lowerLetter"/>
+      <w:lvlText w:val="%8."/>
+      <w:lvlJc w:val="left"/>
+      <w:pPr>
+        <w:ind w:left="5760" w:hanging="360"/>
+      </w:pPr>
+    </w:lvl>
+    <w:lvl w:ilvl="8" w:tplc="0416001B" w:tentative="1">
+      <w:start w:val="1"/>
+      <w:numFmt w:val="lowerRoman"/>
+      <w:lvlText w:val="%9."/>
+      <w:lvlJc w:val="right"/>
+      <w:pPr>
+        <w:ind w:left="6480" w:hanging="180"/>
+      </w:pPr>
+    </w:lvl>
+  </w:abstractNum>
+  <w:abstractNum w:abstractNumId="7">
     <w:nsid w:val="30E338C2"/>
     <w:multiLevelType w:val="hybridMultilevel"/>
     <w:tmpl w:val="6DD27412"/>
@@ -2578,7 +3228,7 @@
       </w:rPr>
     </w:lvl>
   </w:abstractNum>
-  <w:abstractNum w:abstractNumId="7">
+  <w:abstractNum w:abstractNumId="8">
     <w:nsid w:val="3CE1519B"/>
     <w:multiLevelType w:val="hybridMultilevel"/>
     <w:tmpl w:val="DE760752"/>
@@ -2664,7 +3314,7 @@
       </w:pPr>
     </w:lvl>
   </w:abstractNum>
-  <w:abstractNum w:abstractNumId="8">
+  <w:abstractNum w:abstractNumId="9">
     <w:nsid w:val="3D2D2661"/>
     <w:multiLevelType w:val="hybridMultilevel"/>
     <w:tmpl w:val="DE760752"/>
@@ -2750,7 +3400,7 @@
       </w:pPr>
     </w:lvl>
   </w:abstractNum>
-  <w:abstractNum w:abstractNumId="9">
+  <w:abstractNum w:abstractNumId="10">
     <w:nsid w:val="46DF09D1"/>
     <w:multiLevelType w:val="hybridMultilevel"/>
     <w:tmpl w:val="5F662510"/>
@@ -2836,7 +3486,93 @@
       </w:pPr>
     </w:lvl>
   </w:abstractNum>
-  <w:abstractNum w:abstractNumId="10">
+  <w:abstractNum w:abstractNumId="11">
+    <w:nsid w:val="47955600"/>
+    <w:multiLevelType w:val="hybridMultilevel"/>
+    <w:tmpl w:val="67361C32"/>
+    <w:lvl w:ilvl="0" w:tplc="0416000F">
+      <w:start w:val="1"/>
+      <w:numFmt w:val="decimal"/>
+      <w:lvlText w:val="%1."/>
+      <w:lvlJc w:val="left"/>
+      <w:pPr>
+        <w:ind w:left="720" w:hanging="360"/>
+      </w:pPr>
+    </w:lvl>
+    <w:lvl w:ilvl="1" w:tplc="04160019" w:tentative="1">
+      <w:start w:val="1"/>
+      <w:numFmt w:val="lowerLetter"/>
+      <w:lvlText w:val="%2."/>
+      <w:lvlJc w:val="left"/>
+      <w:pPr>
+        <w:ind w:left="1440" w:hanging="360"/>
+      </w:pPr>
+    </w:lvl>
+    <w:lvl w:ilvl="2" w:tplc="0416001B" w:tentative="1">
+      <w:start w:val="1"/>
+      <w:numFmt w:val="lowerRoman"/>
+      <w:lvlText w:val="%3."/>
+      <w:lvlJc w:val="right"/>
+      <w:pPr>
+        <w:ind w:left="2160" w:hanging="180"/>
+      </w:pPr>
+    </w:lvl>
+    <w:lvl w:ilvl="3" w:tplc="0416000F" w:tentative="1">
+      <w:start w:val="1"/>
+      <w:numFmt w:val="decimal"/>
+      <w:lvlText w:val="%4."/>
+      <w:lvlJc w:val="left"/>
+      <w:pPr>
+        <w:ind w:left="2880" w:hanging="360"/>
+      </w:pPr>
+    </w:lvl>
+    <w:lvl w:ilvl="4" w:tplc="04160019" w:tentative="1">
+      <w:start w:val="1"/>
+      <w:numFmt w:val="lowerLetter"/>
+      <w:lvlText w:val="%5."/>
+      <w:lvlJc w:val="left"/>
+      <w:pPr>
+        <w:ind w:left="3600" w:hanging="360"/>
+      </w:pPr>
+    </w:lvl>
+    <w:lvl w:ilvl="5" w:tplc="0416001B" w:tentative="1">
+      <w:start w:val="1"/>
+      <w:numFmt w:val="lowerRoman"/>
+      <w:lvlText w:val="%6."/>
+      <w:lvlJc w:val="right"/>
+      <w:pPr>
+        <w:ind w:left="4320" w:hanging="180"/>
+      </w:pPr>
+    </w:lvl>
+    <w:lvl w:ilvl="6" w:tplc="0416000F" w:tentative="1">
+      <w:start w:val="1"/>
+      <w:numFmt w:val="decimal"/>
+      <w:lvlText w:val="%7."/>
+      <w:lvlJc w:val="left"/>
+      <w:pPr>
+        <w:ind w:left="5040" w:hanging="360"/>
+      </w:pPr>
+    </w:lvl>
+    <w:lvl w:ilvl="7" w:tplc="04160019" w:tentative="1">
+      <w:start w:val="1"/>
+      <w:numFmt w:val="lowerLetter"/>
+      <w:lvlText w:val="%8."/>
+      <w:lvlJc w:val="left"/>
+      <w:pPr>
+        <w:ind w:left="5760" w:hanging="360"/>
+      </w:pPr>
+    </w:lvl>
+    <w:lvl w:ilvl="8" w:tplc="0416001B" w:tentative="1">
+      <w:start w:val="1"/>
+      <w:numFmt w:val="lowerRoman"/>
+      <w:lvlText w:val="%9."/>
+      <w:lvlJc w:val="right"/>
+      <w:pPr>
+        <w:ind w:left="6480" w:hanging="180"/>
+      </w:pPr>
+    </w:lvl>
+  </w:abstractNum>
+  <w:abstractNum w:abstractNumId="12">
     <w:nsid w:val="48DC53D6"/>
     <w:multiLevelType w:val="hybridMultilevel"/>
     <w:tmpl w:val="67361C32"/>
@@ -2922,7 +3658,7 @@
       </w:pPr>
     </w:lvl>
   </w:abstractNum>
-  <w:abstractNum w:abstractNumId="11">
+  <w:abstractNum w:abstractNumId="13">
     <w:nsid w:val="530F38AB"/>
     <w:multiLevelType w:val="hybridMultilevel"/>
     <w:tmpl w:val="67361C32"/>
@@ -3008,7 +3744,93 @@
       </w:pPr>
     </w:lvl>
   </w:abstractNum>
-  <w:abstractNum w:abstractNumId="12">
+  <w:abstractNum w:abstractNumId="14">
+    <w:nsid w:val="55A61819"/>
+    <w:multiLevelType w:val="hybridMultilevel"/>
+    <w:tmpl w:val="5F662510"/>
+    <w:lvl w:ilvl="0" w:tplc="0416000F">
+      <w:start w:val="1"/>
+      <w:numFmt w:val="decimal"/>
+      <w:lvlText w:val="%1."/>
+      <w:lvlJc w:val="left"/>
+      <w:pPr>
+        <w:ind w:left="720" w:hanging="360"/>
+      </w:pPr>
+    </w:lvl>
+    <w:lvl w:ilvl="1" w:tplc="04160019">
+      <w:start w:val="1"/>
+      <w:numFmt w:val="lowerLetter"/>
+      <w:lvlText w:val="%2."/>
+      <w:lvlJc w:val="left"/>
+      <w:pPr>
+        <w:ind w:left="1440" w:hanging="360"/>
+      </w:pPr>
+    </w:lvl>
+    <w:lvl w:ilvl="2" w:tplc="0416001B">
+      <w:start w:val="1"/>
+      <w:numFmt w:val="lowerRoman"/>
+      <w:lvlText w:val="%3."/>
+      <w:lvlJc w:val="right"/>
+      <w:pPr>
+        <w:ind w:left="2160" w:hanging="180"/>
+      </w:pPr>
+    </w:lvl>
+    <w:lvl w:ilvl="3" w:tplc="0416000F" w:tentative="1">
+      <w:start w:val="1"/>
+      <w:numFmt w:val="decimal"/>
+      <w:lvlText w:val="%4."/>
+      <w:lvlJc w:val="left"/>
+      <w:pPr>
+        <w:ind w:left="2880" w:hanging="360"/>
+      </w:pPr>
+    </w:lvl>
+    <w:lvl w:ilvl="4" w:tplc="04160019" w:tentative="1">
+      <w:start w:val="1"/>
+      <w:numFmt w:val="lowerLetter"/>
+      <w:lvlText w:val="%5."/>
+      <w:lvlJc w:val="left"/>
+      <w:pPr>
+        <w:ind w:left="3600" w:hanging="360"/>
+      </w:pPr>
+    </w:lvl>
+    <w:lvl w:ilvl="5" w:tplc="0416001B" w:tentative="1">
+      <w:start w:val="1"/>
+      <w:numFmt w:val="lowerRoman"/>
+      <w:lvlText w:val="%6."/>
+      <w:lvlJc w:val="right"/>
+      <w:pPr>
+        <w:ind w:left="4320" w:hanging="180"/>
+      </w:pPr>
+    </w:lvl>
+    <w:lvl w:ilvl="6" w:tplc="0416000F" w:tentative="1">
+      <w:start w:val="1"/>
+      <w:numFmt w:val="decimal"/>
+      <w:lvlText w:val="%7."/>
+      <w:lvlJc w:val="left"/>
+      <w:pPr>
+        <w:ind w:left="5040" w:hanging="360"/>
+      </w:pPr>
+    </w:lvl>
+    <w:lvl w:ilvl="7" w:tplc="04160019" w:tentative="1">
+      <w:start w:val="1"/>
+      <w:numFmt w:val="lowerLetter"/>
+      <w:lvlText w:val="%8."/>
+      <w:lvlJc w:val="left"/>
+      <w:pPr>
+        <w:ind w:left="5760" w:hanging="360"/>
+      </w:pPr>
+    </w:lvl>
+    <w:lvl w:ilvl="8" w:tplc="0416001B" w:tentative="1">
+      <w:start w:val="1"/>
+      <w:numFmt w:val="lowerRoman"/>
+      <w:lvlText w:val="%9."/>
+      <w:lvlJc w:val="right"/>
+      <w:pPr>
+        <w:ind w:left="6480" w:hanging="180"/>
+      </w:pPr>
+    </w:lvl>
+  </w:abstractNum>
+  <w:abstractNum w:abstractNumId="15">
     <w:nsid w:val="57702FCF"/>
     <w:multiLevelType w:val="hybridMultilevel"/>
     <w:tmpl w:val="A8D47974"/>
@@ -3094,7 +3916,7 @@
       </w:pPr>
     </w:lvl>
   </w:abstractNum>
-  <w:abstractNum w:abstractNumId="13">
+  <w:abstractNum w:abstractNumId="16">
     <w:nsid w:val="5BC308AA"/>
     <w:multiLevelType w:val="hybridMultilevel"/>
     <w:tmpl w:val="5F662510"/>
@@ -3180,7 +4002,93 @@
       </w:pPr>
     </w:lvl>
   </w:abstractNum>
-  <w:abstractNum w:abstractNumId="14">
+  <w:abstractNum w:abstractNumId="17">
+    <w:nsid w:val="68C405E5"/>
+    <w:multiLevelType w:val="hybridMultilevel"/>
+    <w:tmpl w:val="DE760752"/>
+    <w:lvl w:ilvl="0" w:tplc="0416000F">
+      <w:start w:val="1"/>
+      <w:numFmt w:val="decimal"/>
+      <w:lvlText w:val="%1."/>
+      <w:lvlJc w:val="left"/>
+      <w:pPr>
+        <w:ind w:left="720" w:hanging="360"/>
+      </w:pPr>
+    </w:lvl>
+    <w:lvl w:ilvl="1" w:tplc="04160019" w:tentative="1">
+      <w:start w:val="1"/>
+      <w:numFmt w:val="lowerLetter"/>
+      <w:lvlText w:val="%2."/>
+      <w:lvlJc w:val="left"/>
+      <w:pPr>
+        <w:ind w:left="1440" w:hanging="360"/>
+      </w:pPr>
+    </w:lvl>
+    <w:lvl w:ilvl="2" w:tplc="0416001B" w:tentative="1">
+      <w:start w:val="1"/>
+      <w:numFmt w:val="lowerRoman"/>
+      <w:lvlText w:val="%3."/>
+      <w:lvlJc w:val="right"/>
+      <w:pPr>
+        <w:ind w:left="2160" w:hanging="180"/>
+      </w:pPr>
+    </w:lvl>
+    <w:lvl w:ilvl="3" w:tplc="0416000F" w:tentative="1">
+      <w:start w:val="1"/>
+      <w:numFmt w:val="decimal"/>
+      <w:lvlText w:val="%4."/>
+      <w:lvlJc w:val="left"/>
+      <w:pPr>
+        <w:ind w:left="2880" w:hanging="360"/>
+      </w:pPr>
+    </w:lvl>
+    <w:lvl w:ilvl="4" w:tplc="04160019" w:tentative="1">
+      <w:start w:val="1"/>
+      <w:numFmt w:val="lowerLetter"/>
+      <w:lvlText w:val="%5."/>
+      <w:lvlJc w:val="left"/>
+      <w:pPr>
+        <w:ind w:left="3600" w:hanging="360"/>
+      </w:pPr>
+    </w:lvl>
+    <w:lvl w:ilvl="5" w:tplc="0416001B" w:tentative="1">
+      <w:start w:val="1"/>
+      <w:numFmt w:val="lowerRoman"/>
+      <w:lvlText w:val="%6."/>
+      <w:lvlJc w:val="right"/>
+      <w:pPr>
+        <w:ind w:left="4320" w:hanging="180"/>
+      </w:pPr>
+    </w:lvl>
+    <w:lvl w:ilvl="6" w:tplc="0416000F" w:tentative="1">
+      <w:start w:val="1"/>
+      <w:numFmt w:val="decimal"/>
+      <w:lvlText w:val="%7."/>
+      <w:lvlJc w:val="left"/>
+      <w:pPr>
+        <w:ind w:left="5040" w:hanging="360"/>
+      </w:pPr>
+    </w:lvl>
+    <w:lvl w:ilvl="7" w:tplc="04160019" w:tentative="1">
+      <w:start w:val="1"/>
+      <w:numFmt w:val="lowerLetter"/>
+      <w:lvlText w:val="%8."/>
+      <w:lvlJc w:val="left"/>
+      <w:pPr>
+        <w:ind w:left="5760" w:hanging="360"/>
+      </w:pPr>
+    </w:lvl>
+    <w:lvl w:ilvl="8" w:tplc="0416001B" w:tentative="1">
+      <w:start w:val="1"/>
+      <w:numFmt w:val="lowerRoman"/>
+      <w:lvlText w:val="%9."/>
+      <w:lvlJc w:val="right"/>
+      <w:pPr>
+        <w:ind w:left="6480" w:hanging="180"/>
+      </w:pPr>
+    </w:lvl>
+  </w:abstractNum>
+  <w:abstractNum w:abstractNumId="18">
     <w:nsid w:val="6F2529B9"/>
     <w:multiLevelType w:val="hybridMultilevel"/>
     <w:tmpl w:val="D1A425A2"/>
@@ -3269,7 +4177,7 @@
       </w:pPr>
     </w:lvl>
   </w:abstractNum>
-  <w:abstractNum w:abstractNumId="15">
+  <w:abstractNum w:abstractNumId="19">
     <w:nsid w:val="6F3C1D08"/>
     <w:multiLevelType w:val="hybridMultilevel"/>
     <w:tmpl w:val="DE760752"/>
@@ -3355,7 +4263,7 @@
       </w:pPr>
     </w:lvl>
   </w:abstractNum>
-  <w:abstractNum w:abstractNumId="16">
+  <w:abstractNum w:abstractNumId="20">
     <w:nsid w:val="786C167E"/>
     <w:multiLevelType w:val="hybridMultilevel"/>
     <w:tmpl w:val="5F662510"/>
@@ -3441,7 +4349,7 @@
       </w:pPr>
     </w:lvl>
   </w:abstractNum>
-  <w:abstractNum w:abstractNumId="17">
+  <w:abstractNum w:abstractNumId="21">
     <w:nsid w:val="7C0066CF"/>
     <w:multiLevelType w:val="hybridMultilevel"/>
     <w:tmpl w:val="DC322066"/>
@@ -3527,7 +4435,7 @@
       </w:pPr>
     </w:lvl>
   </w:abstractNum>
-  <w:abstractNum w:abstractNumId="18">
+  <w:abstractNum w:abstractNumId="22">
     <w:nsid w:val="7E5544AF"/>
     <w:multiLevelType w:val="hybridMultilevel"/>
     <w:tmpl w:val="67361C32"/>
@@ -3614,10 +4522,10 @@
     </w:lvl>
   </w:abstractNum>
   <w:num w:numId="1">
-    <w:abstractNumId w:val="14"/>
+    <w:abstractNumId w:val="18"/>
   </w:num>
   <w:num w:numId="2">
-    <w:abstractNumId w:val="6"/>
+    <w:abstractNumId w:val="7"/>
   </w:num>
   <w:num w:numId="3">
     <w:abstractNumId w:val="2"/>
@@ -3626,49 +4534,61 @@
     <w:abstractNumId w:val="5"/>
   </w:num>
   <w:num w:numId="5">
-    <w:abstractNumId w:val="11"/>
+    <w:abstractNumId w:val="13"/>
   </w:num>
   <w:num w:numId="6">
-    <w:abstractNumId w:val="12"/>
+    <w:abstractNumId w:val="15"/>
   </w:num>
   <w:num w:numId="7">
     <w:abstractNumId w:val="4"/>
   </w:num>
   <w:num w:numId="8">
-    <w:abstractNumId w:val="7"/>
+    <w:abstractNumId w:val="8"/>
   </w:num>
   <w:num w:numId="9">
     <w:abstractNumId w:val="0"/>
   </w:num>
   <w:num w:numId="10">
-    <w:abstractNumId w:val="18"/>
+    <w:abstractNumId w:val="22"/>
   </w:num>
   <w:num w:numId="11">
     <w:abstractNumId w:val="3"/>
   </w:num>
   <w:num w:numId="12">
-    <w:abstractNumId w:val="15"/>
+    <w:abstractNumId w:val="19"/>
   </w:num>
   <w:num w:numId="13">
-    <w:abstractNumId w:val="9"/>
+    <w:abstractNumId w:val="10"/>
   </w:num>
   <w:num w:numId="14">
-    <w:abstractNumId w:val="17"/>
+    <w:abstractNumId w:val="21"/>
   </w:num>
   <w:num w:numId="15">
-    <w:abstractNumId w:val="10"/>
+    <w:abstractNumId w:val="12"/>
   </w:num>
   <w:num w:numId="16">
     <w:abstractNumId w:val="1"/>
   </w:num>
   <w:num w:numId="17">
-    <w:abstractNumId w:val="8"/>
+    <w:abstractNumId w:val="9"/>
   </w:num>
   <w:num w:numId="18">
-    <w:abstractNumId w:val="13"/>
+    <w:abstractNumId w:val="16"/>
   </w:num>
   <w:num w:numId="19">
-    <w:abstractNumId w:val="16"/>
+    <w:abstractNumId w:val="20"/>
+  </w:num>
+  <w:num w:numId="20">
+    <w:abstractNumId w:val="11"/>
+  </w:num>
+  <w:num w:numId="21">
+    <w:abstractNumId w:val="6"/>
+  </w:num>
+  <w:num w:numId="22">
+    <w:abstractNumId w:val="17"/>
+  </w:num>
+  <w:num w:numId="23">
+    <w:abstractNumId w:val="14"/>
   </w:num>
 </w:numbering>
 </file>
@@ -3835,13 +4755,13 @@
       <w:lang w:eastAsia="en-US"/>
     </w:rPr>
   </w:style>
-  <w:style w:type="character" w:default="1" w:styleId="Fontepargpadro">
+  <w:style w:type="character" w:default="1" w:styleId="DefaultParagraphFont">
     <w:name w:val="Default Paragraph Font"/>
     <w:uiPriority w:val="1"/>
     <w:semiHidden/>
     <w:unhideWhenUsed/>
   </w:style>
-  <w:style w:type="table" w:default="1" w:styleId="Tabelanormal">
+  <w:style w:type="table" w:default="1" w:styleId="TableNormal">
     <w:name w:val="Normal Table"/>
     <w:uiPriority w:val="99"/>
     <w:semiHidden/>
@@ -3856,13 +4776,13 @@
       </w:tblCellMar>
     </w:tblPr>
   </w:style>
-  <w:style w:type="numbering" w:default="1" w:styleId="Semlista">
+  <w:style w:type="numbering" w:default="1" w:styleId="NoList">
     <w:name w:val="No List"/>
     <w:uiPriority w:val="99"/>
     <w:semiHidden/>
     <w:unhideWhenUsed/>
   </w:style>
-  <w:style w:type="paragraph" w:styleId="PargrafodaLista">
+  <w:style w:type="paragraph" w:styleId="ListParagraph">
     <w:name w:val="List Paragraph"/>
     <w:basedOn w:val="Normal"/>
     <w:uiPriority w:val="34"/>
@@ -4059,13 +4979,13 @@
       <w:lang w:eastAsia="en-US"/>
     </w:rPr>
   </w:style>
-  <w:style w:type="character" w:default="1" w:styleId="Fontepargpadro">
+  <w:style w:type="character" w:default="1" w:styleId="DefaultParagraphFont">
     <w:name w:val="Default Paragraph Font"/>
     <w:uiPriority w:val="1"/>
     <w:semiHidden/>
     <w:unhideWhenUsed/>
   </w:style>
-  <w:style w:type="table" w:default="1" w:styleId="Tabelanormal">
+  <w:style w:type="table" w:default="1" w:styleId="TableNormal">
     <w:name w:val="Normal Table"/>
     <w:uiPriority w:val="99"/>
     <w:semiHidden/>
@@ -4080,13 +5000,13 @@
       </w:tblCellMar>
     </w:tblPr>
   </w:style>
-  <w:style w:type="numbering" w:default="1" w:styleId="Semlista">
+  <w:style w:type="numbering" w:default="1" w:styleId="NoList">
     <w:name w:val="No List"/>
     <w:uiPriority w:val="99"/>
     <w:semiHidden/>
     <w:unhideWhenUsed/>
   </w:style>
-  <w:style w:type="paragraph" w:styleId="PargrafodaLista">
+  <w:style w:type="paragraph" w:styleId="ListParagraph">
     <w:name w:val="List Paragraph"/>
     <w:basedOn w:val="Normal"/>
     <w:uiPriority w:val="34"/>

</xml_diff>